<commit_message>
Some refactoring and logix fixing; add sql scripts and edit documentation
</commit_message>
<xml_diff>
--- a/web-project/w15prj_KN_REQ_final.docx
+++ b/web-project/w15prj_KN_REQ_final.docx
@@ -677,6 +677,43 @@
           <w:szCs w:val="22"/>
         </w:rPr>
         <w:t>11. Използвани източници</w:t>
+      </w:r>
+    </w:p>
+    <w:p>
+      <w:pPr>
+        <w:pStyle w:val="Heading2"/>
+        <w:rPr>
+          <w:sz w:val="22"/>
+          <w:szCs w:val="22"/>
+        </w:rPr>
+      </w:pPr>
+      <w:r>
+        <w:rPr>
+          <w:sz w:val="22"/>
+          <w:szCs w:val="22"/>
+        </w:rPr>
+        <w:t>1</w:t>
+      </w:r>
+      <w:r>
+        <w:rPr>
+          <w:sz w:val="22"/>
+          <w:szCs w:val="22"/>
+        </w:rPr>
+        <w:t>2</w:t>
+      </w:r>
+      <w:r>
+        <w:rPr>
+          <w:sz w:val="22"/>
+          <w:szCs w:val="22"/>
+        </w:rPr>
+        <w:t>.</w:t>
+      </w:r>
+      <w:r>
+        <w:rPr>
+          <w:sz w:val="22"/>
+          <w:szCs w:val="22"/>
+        </w:rPr>
+        <w:t xml:space="preserve"> Линк към проекта</w:t>
       </w:r>
     </w:p>
     <w:p/>
@@ -685,6 +722,8 @@
     <w:p/>
     <w:p/>
     <w:p/>
+    <w:p/>
+    <w:p/>
     <w:p>
       <w:pPr>
         <w:rPr>
@@ -788,6 +827,7 @@
         <w:rPr>
           <w:lang w:bidi="he-IL"/>
         </w:rPr>
+        <w:lastRenderedPageBreak/>
         <w:t>Приел</w:t>
       </w:r>
       <w:r>
@@ -1101,6 +1141,80 @@
         <w:rPr>
           <w:lang w:bidi="he-IL"/>
         </w:rPr>
+        <w:t>Освен тези три типа, които са част от проекта по подразбиране, потребителят вече може да съзададе и собствен шаблон – тоест създава нов източник на цитиране (освен Книга, Списание и Линк, които са по подразбиране част от проекта). Избира име на шаблона, избира за кой стил цитиране да се отнася шаблона (един или повече от „</w:t>
+      </w:r>
+      <w:r>
+        <w:rPr>
+          <w:lang w:val="en-US" w:bidi="he-IL"/>
+        </w:rPr>
+        <w:t xml:space="preserve">APA”, </w:t>
+      </w:r>
+      <w:r>
+        <w:rPr>
+          <w:lang w:bidi="he-IL"/>
+        </w:rPr>
+        <w:t>„</w:t>
+      </w:r>
+      <w:r>
+        <w:rPr>
+          <w:lang w:val="en-US" w:bidi="he-IL"/>
+        </w:rPr>
+        <w:t>MLA</w:t>
+      </w:r>
+      <w:r>
+        <w:rPr>
+          <w:lang w:bidi="he-IL"/>
+        </w:rPr>
+        <w:t>“</w:t>
+      </w:r>
+      <w:r>
+        <w:rPr>
+          <w:lang w:val="en-US" w:bidi="he-IL"/>
+        </w:rPr>
+        <w:t xml:space="preserve"> </w:t>
+      </w:r>
+      <w:r>
+        <w:rPr>
+          <w:lang w:bidi="he-IL"/>
+        </w:rPr>
+        <w:t>и „</w:t>
+      </w:r>
+      <w:r>
+        <w:rPr>
+          <w:lang w:val="en-US" w:bidi="he-IL"/>
+        </w:rPr>
+        <w:t>Chicago</w:t>
+      </w:r>
+      <w:r>
+        <w:rPr>
+          <w:lang w:bidi="he-IL"/>
+        </w:rPr>
+        <w:t>“</w:t>
+      </w:r>
+      <w:r>
+        <w:rPr>
+          <w:lang w:val="en-US" w:bidi="he-IL"/>
+        </w:rPr>
+        <w:t>)</w:t>
+      </w:r>
+      <w:r>
+        <w:rPr>
+          <w:lang w:bidi="he-IL"/>
+        </w:rPr>
+        <w:t>, след което избира какви полета да има самия шаблон и начина на сторене не резултатния низ в текста и начина на строене на резултатния низ в библиографията.</w:t>
+      </w:r>
+    </w:p>
+    <w:p>
+      <w:pPr>
+        <w:spacing w:line="240" w:lineRule="auto"/>
+        <w:rPr>
+          <w:lang w:bidi="he-IL"/>
+        </w:rPr>
+      </w:pPr>
+      <w:r>
+        <w:rPr>
+          <w:lang w:bidi="he-IL"/>
+        </w:rPr>
         <w:t xml:space="preserve">След като попълни необходимите данни, за да се създаде успешно цитат, потребителят може да го открие в таблица, която съдържа всички цитати. Всеки цитат от там може да бъде </w:t>
       </w:r>
       <w:r>
@@ -1161,6 +1275,7 @@
         <w:rPr>
           <w:lang w:bidi="he-IL"/>
         </w:rPr>
+        <w:lastRenderedPageBreak/>
         <w:t>Поддържа се и експорт на цитати – ако потребителят иска да запази текущата таблица с цитати, или да ги импортне в друг проект, може да го направи. Структурата на създадения файлт е същата като тази, която се изисква от файловете при импорт. Така, цитати от един проект спокойно могат да бъдат експортнати и импортнати в друг.</w:t>
       </w:r>
     </w:p>
@@ -1187,14 +1302,7 @@
         <w:rPr>
           <w:lang w:bidi="he-IL"/>
         </w:rPr>
-        <w:t xml:space="preserve"> Създава </w:t>
-      </w:r>
-      <w:r>
-        <w:rPr>
-          <w:lang w:bidi="he-IL"/>
-        </w:rPr>
-        <w:lastRenderedPageBreak/>
-        <w:t>се и бар графика, която показва разпределението на цитатите според типа на източника им (засегаподдържаните източници са само книга, списание и линк).</w:t>
+        <w:t xml:space="preserve"> Създава се и бар графика, която показва разпределението на цитатите според типа на източника им (засегаподдържаните източници са само книга, списание и линк).</w:t>
       </w:r>
     </w:p>
     <w:p>
@@ -1317,7 +1425,43 @@
         <w:rPr>
           <w:lang w:bidi="he-IL"/>
         </w:rPr>
-        <w:t>Таблиците от базата, с които се работи са две, и и за двата вида данни са налични модел, който показва какви данни трябва да съдържа инстанция от дадения вид, контролер</w:t>
+        <w:t xml:space="preserve">Таблиците от базата, с които се работи, са шест. Главните таблици са </w:t>
+      </w:r>
+      <w:r>
+        <w:rPr>
+          <w:lang w:val="en-US" w:bidi="he-IL"/>
+        </w:rPr>
+        <w:t xml:space="preserve">project </w:t>
+      </w:r>
+      <w:r>
+        <w:rPr>
+          <w:lang w:bidi="he-IL"/>
+        </w:rPr>
+        <w:t xml:space="preserve">и </w:t>
+      </w:r>
+      <w:r>
+        <w:rPr>
+          <w:lang w:val="en-US" w:bidi="he-IL"/>
+        </w:rPr>
+        <w:t>citation (</w:t>
+      </w:r>
+      <w:r>
+        <w:rPr>
+          <w:lang w:bidi="he-IL"/>
+        </w:rPr>
+        <w:t xml:space="preserve">и </w:t>
+      </w:r>
+      <w:r>
+        <w:rPr>
+          <w:lang w:val="en-US" w:bidi="he-IL"/>
+        </w:rPr>
+        <w:t xml:space="preserve">user, </w:t>
+      </w:r>
+      <w:r>
+        <w:rPr>
+          <w:lang w:bidi="he-IL"/>
+        </w:rPr>
+        <w:t>но той не е завършен) и и за двата вида данни са налични модел, който показва какви данни трябва да съдържа инстанция от дадения вид, контролер</w:t>
       </w:r>
       <w:r>
         <w:rPr>
@@ -1349,13 +1493,7 @@
         <w:rPr>
           <w:lang w:bidi="he-IL"/>
         </w:rPr>
-        <w:t xml:space="preserve">който приема </w:t>
-      </w:r>
-      <w:r>
-        <w:rPr>
-          <w:lang w:bidi="he-IL"/>
-        </w:rPr>
-        <w:t xml:space="preserve">заявки от </w:t>
+        <w:t xml:space="preserve">който приема заявки от </w:t>
       </w:r>
       <w:r>
         <w:rPr>
@@ -1376,6 +1514,46 @@
           <w:lang w:val="en-US" w:bidi="he-IL"/>
         </w:rPr>
         <w:t>.</w:t>
+      </w:r>
+    </w:p>
+    <w:p>
+      <w:pPr>
+        <w:spacing w:line="240" w:lineRule="auto"/>
+        <w:rPr>
+          <w:lang w:bidi="he-IL"/>
+        </w:rPr>
+      </w:pPr>
+      <w:r>
+        <w:rPr>
+          <w:lang w:bidi="he-IL"/>
+        </w:rPr>
+        <w:t>Има две таблици с „лукъп“ стойности – за стиловете цитиране (</w:t>
+      </w:r>
+      <w:r>
+        <w:rPr>
+          <w:lang w:bidi="he-IL"/>
+        </w:rPr>
+        <w:t>„APA”, „MLA“ и „Chicago“</w:t>
+      </w:r>
+      <w:r>
+        <w:rPr>
+          <w:lang w:bidi="he-IL"/>
+        </w:rPr>
+        <w:t>), и за източниците на цитиране (Книга, Линк, Списание).</w:t>
+      </w:r>
+    </w:p>
+    <w:p>
+      <w:pPr>
+        <w:spacing w:line="240" w:lineRule="auto"/>
+        <w:rPr>
+          <w:lang w:bidi="he-IL"/>
+        </w:rPr>
+      </w:pPr>
+      <w:r>
+        <w:rPr>
+          <w:lang w:bidi="he-IL"/>
+        </w:rPr>
+        <w:t>Последната таблица е бридж таблица, която държи релация между стил за цитиране и източник на цитиране. За всяка двойка, в таблицата има и запис на конфигурацията на полетата, която се използва при създаване на цитат.</w:t>
       </w:r>
     </w:p>
     <w:p>
@@ -1767,31 +1945,13 @@
         </w:numPr>
       </w:pPr>
       <w:r>
-        <w:lastRenderedPageBreak/>
-        <w:t xml:space="preserve">Кодът от проекта трябва да се добави в </w:t>
-      </w:r>
-      <w:proofErr w:type="spellStart"/>
+        <w:t xml:space="preserve">Трябва да има версия на </w:t>
+      </w:r>
       <w:r>
         <w:rPr>
           <w:lang w:val="en-US"/>
         </w:rPr>
-        <w:t>htdocs</w:t>
-      </w:r>
-      <w:proofErr w:type="spellEnd"/>
-      <w:r>
-        <w:rPr>
-          <w:lang w:val="en-US"/>
-        </w:rPr>
-        <w:t xml:space="preserve"> </w:t>
-      </w:r>
-      <w:r>
-        <w:t xml:space="preserve">папката в инсталационната директория на </w:t>
-      </w:r>
-      <w:r>
-        <w:rPr>
-          <w:lang w:val="en-US"/>
-        </w:rPr>
-        <w:t>XAMPP.</w:t>
+        <w:t>php 7.4.</w:t>
       </w:r>
     </w:p>
     <w:p>
@@ -1803,16 +1963,30 @@
         </w:numPr>
       </w:pPr>
       <w:r>
-        <w:t xml:space="preserve">През </w:t>
-      </w:r>
+        <w:t xml:space="preserve">Кодът от проекта трябва да се добави в </w:t>
+      </w:r>
+      <w:proofErr w:type="spellStart"/>
       <w:r>
         <w:rPr>
           <w:lang w:val="en-US"/>
         </w:rPr>
-        <w:t xml:space="preserve">XAMPP </w:t>
-      </w:r>
-      <w:r>
-        <w:t>се пускат сървъра и базата от данни.</w:t>
+        <w:t>htdocs</w:t>
+      </w:r>
+      <w:proofErr w:type="spellEnd"/>
+      <w:r>
+        <w:rPr>
+          <w:lang w:val="en-US"/>
+        </w:rPr>
+        <w:t xml:space="preserve"> </w:t>
+      </w:r>
+      <w:r>
+        <w:t xml:space="preserve">папката в инсталационната директория на </w:t>
+      </w:r>
+      <w:r>
+        <w:rPr>
+          <w:lang w:val="en-US"/>
+        </w:rPr>
+        <w:t>XAMPP.</w:t>
       </w:r>
     </w:p>
     <w:p>
@@ -1824,6 +1998,92 @@
         </w:numPr>
       </w:pPr>
       <w:r>
+        <w:t xml:space="preserve">През </w:t>
+      </w:r>
+      <w:r>
+        <w:rPr>
+          <w:lang w:val="en-US"/>
+        </w:rPr>
+        <w:t xml:space="preserve">XAMPP </w:t>
+      </w:r>
+      <w:r>
+        <w:t>се пускат сървъра и базата от данни.</w:t>
+      </w:r>
+    </w:p>
+    <w:p>
+      <w:pPr>
+        <w:pStyle w:val="ListParagraph"/>
+        <w:numPr>
+          <w:ilvl w:val="0"/>
+          <w:numId w:val="7"/>
+        </w:numPr>
+      </w:pPr>
+      <w:r>
+        <w:t>В</w:t>
+      </w:r>
+      <w:r>
+        <w:rPr>
+          <w:lang w:val="en-US"/>
+        </w:rPr>
+        <w:t xml:space="preserve"> </w:t>
+      </w:r>
+      <w:r>
+        <w:t xml:space="preserve">папката </w:t>
+      </w:r>
+      <w:r>
+        <w:rPr>
+          <w:lang w:val="en-US"/>
+        </w:rPr>
+        <w:t xml:space="preserve">files </w:t>
+      </w:r>
+      <w:r>
+        <w:t xml:space="preserve">на проекта се намират два </w:t>
+      </w:r>
+      <w:proofErr w:type="spellStart"/>
+      <w:r>
+        <w:rPr>
+          <w:lang w:val="en-US"/>
+        </w:rPr>
+        <w:t>sql</w:t>
+      </w:r>
+      <w:proofErr w:type="spellEnd"/>
+      <w:r>
+        <w:rPr>
+          <w:lang w:val="en-US"/>
+        </w:rPr>
+        <w:t xml:space="preserve"> </w:t>
+      </w:r>
+      <w:r>
+        <w:t xml:space="preserve">файла – </w:t>
+      </w:r>
+      <w:r>
+        <w:t>scripts_create_tables.sql</w:t>
+      </w:r>
+      <w:r>
+        <w:t xml:space="preserve">, който създава нужните таблици, и </w:t>
+      </w:r>
+      <w:r>
+        <w:t>scripts_insert_data.sql</w:t>
+      </w:r>
+      <w:r>
+        <w:t>, който добавя в таблиците нужните данни, като конфигурация на полетата. Файловете се пускат в този ред в базата от данни</w:t>
+      </w:r>
+      <w:r>
+        <w:rPr>
+          <w:lang w:val="en-US"/>
+        </w:rPr>
+        <w:t>.</w:t>
+      </w:r>
+    </w:p>
+    <w:p>
+      <w:pPr>
+        <w:pStyle w:val="ListParagraph"/>
+        <w:numPr>
+          <w:ilvl w:val="0"/>
+          <w:numId w:val="7"/>
+        </w:numPr>
+      </w:pPr>
+      <w:r>
         <w:t xml:space="preserve">Приложението се достъпва през </w:t>
       </w:r>
       <w:r>
@@ -1846,8 +2106,6 @@
       <w:r>
         <w:t xml:space="preserve">: </w:t>
       </w:r>
-      <w:bookmarkStart w:id="0" w:name="_GoBack"/>
-      <w:bookmarkEnd w:id="0"/>
       <w:r>
         <w:t>anotator\editor\libs\config.php</w:t>
       </w:r>
@@ -1882,41 +2140,22 @@
     </w:p>
     <w:p>
       <w:r>
-        <w:t>Главната страница на приложението изглежда по следния начин:</w:t>
-      </w:r>
-    </w:p>
-    <w:p>
-      <w:pPr>
-        <w:rPr>
-          <w:lang w:val="en-US"/>
-        </w:rPr>
-      </w:pPr>
-      <w:r>
         <w:rPr>
           <w:noProof/>
-          <w:lang w:val="en-US"/>
         </w:rPr>
         <w:drawing>
-          <wp:anchor distT="0" distB="0" distL="114300" distR="114300" simplePos="0" relativeHeight="251658240" behindDoc="1" locked="0" layoutInCell="1" allowOverlap="1">
+          <wp:anchor distT="0" distB="0" distL="114300" distR="114300" simplePos="0" relativeHeight="251662336" behindDoc="0" locked="0" layoutInCell="1" allowOverlap="1" wp14:anchorId="53927E0D" wp14:editId="35FAA359">
             <wp:simplePos x="0" y="0"/>
-            <wp:positionH relativeFrom="margin">
-              <wp:posOffset>2655201</wp:posOffset>
+            <wp:positionH relativeFrom="page">
+              <wp:posOffset>3937000</wp:posOffset>
             </wp:positionH>
             <wp:positionV relativeFrom="paragraph">
-              <wp:posOffset>4521</wp:posOffset>
+              <wp:posOffset>419100</wp:posOffset>
             </wp:positionV>
-            <wp:extent cx="2367280" cy="1835785"/>
+            <wp:extent cx="2940685" cy="2005965"/>
             <wp:effectExtent l="0" t="0" r="0" b="0"/>
-            <wp:wrapThrough wrapText="bothSides">
-              <wp:wrapPolygon edited="0">
-                <wp:start x="0" y="0"/>
-                <wp:lineTo x="0" y="21294"/>
-                <wp:lineTo x="21380" y="21294"/>
-                <wp:lineTo x="21380" y="0"/>
-                <wp:lineTo x="0" y="0"/>
-              </wp:wrapPolygon>
-            </wp:wrapThrough>
-            <wp:docPr id="11" name="Picture 11"/>
+            <wp:wrapTopAndBottom/>
+            <wp:docPr id="7" name="Picture 7"/>
             <wp:cNvGraphicFramePr>
               <a:graphicFrameLocks xmlns:a="http://schemas.openxmlformats.org/drawingml/2006/main" noChangeAspect="1"/>
             </wp:cNvGraphicFramePr>
@@ -1924,7 +2163,7 @@
               <a:graphicData uri="http://schemas.openxmlformats.org/drawingml/2006/picture">
                 <pic:pic xmlns:pic="http://schemas.openxmlformats.org/drawingml/2006/picture">
                   <pic:nvPicPr>
-                    <pic:cNvPr id="0" name="Picture 15"/>
+                    <pic:cNvPr id="0" name="Picture 1"/>
                     <pic:cNvPicPr>
                       <a:picLocks noChangeAspect="1" noChangeArrowheads="1"/>
                     </pic:cNvPicPr>
@@ -1945,7 +2184,7 @@
                   <pic:spPr bwMode="auto">
                     <a:xfrm>
                       <a:off x="0" y="0"/>
-                      <a:ext cx="2367280" cy="1835785"/>
+                      <a:ext cx="2940685" cy="2005965"/>
                     </a:xfrm>
                     <a:prstGeom prst="rect">
                       <a:avLst/>
@@ -1958,10 +2197,10 @@
                 </pic:pic>
               </a:graphicData>
             </a:graphic>
-            <wp14:sizeRelH relativeFrom="margin">
+            <wp14:sizeRelH relativeFrom="page">
               <wp14:pctWidth>0</wp14:pctWidth>
             </wp14:sizeRelH>
-            <wp14:sizeRelV relativeFrom="margin">
+            <wp14:sizeRelV relativeFrom="page">
               <wp14:pctHeight>0</wp14:pctHeight>
             </wp14:sizeRelV>
           </wp:anchor>
@@ -1970,13 +2209,20 @@
       <w:r>
         <w:rPr>
           <w:noProof/>
-          <w:lang w:val="en-US"/>
         </w:rPr>
         <w:drawing>
-          <wp:inline distT="0" distB="0" distL="0" distR="0">
-            <wp:extent cx="2395182" cy="1857292"/>
-            <wp:effectExtent l="0" t="0" r="5715" b="0"/>
-            <wp:docPr id="10" name="Picture 10"/>
+          <wp:anchor distT="0" distB="0" distL="114300" distR="114300" simplePos="0" relativeHeight="251661312" behindDoc="1" locked="0" layoutInCell="1" allowOverlap="1" wp14:anchorId="1E10E851" wp14:editId="09AD2C8B">
+            <wp:simplePos x="0" y="0"/>
+            <wp:positionH relativeFrom="margin">
+              <wp:align>left</wp:align>
+            </wp:positionH>
+            <wp:positionV relativeFrom="paragraph">
+              <wp:posOffset>363220</wp:posOffset>
+            </wp:positionV>
+            <wp:extent cx="2946400" cy="2059940"/>
+            <wp:effectExtent l="0" t="0" r="6350" b="0"/>
+            <wp:wrapTopAndBottom/>
+            <wp:docPr id="6" name="Picture 6"/>
             <wp:cNvGraphicFramePr>
               <a:graphicFrameLocks xmlns:a="http://schemas.openxmlformats.org/drawingml/2006/main" noChangeAspect="1"/>
             </wp:cNvGraphicFramePr>
@@ -1984,46 +2230,59 @@
               <a:graphicData uri="http://schemas.openxmlformats.org/drawingml/2006/picture">
                 <pic:pic xmlns:pic="http://schemas.openxmlformats.org/drawingml/2006/picture">
                   <pic:nvPicPr>
-                    <pic:cNvPr id="0" name="Picture 14"/>
-                    <pic:cNvPicPr>
-                      <a:picLocks noChangeAspect="1" noChangeArrowheads="1"/>
-                    </pic:cNvPicPr>
+                    <pic:cNvPr id="1" name=""/>
+                    <pic:cNvPicPr/>
                   </pic:nvPicPr>
                   <pic:blipFill>
-                    <a:blip r:embed="rId9">
-                      <a:extLst>
-                        <a:ext uri="{28A0092B-C50C-407E-A947-70E740481C1C}">
-                          <a14:useLocalDpi xmlns:a14="http://schemas.microsoft.com/office/drawing/2010/main" val="0"/>
-                        </a:ext>
-                      </a:extLst>
-                    </a:blip>
-                    <a:srcRect/>
+                    <a:blip r:embed="rId9"/>
                     <a:stretch>
                       <a:fillRect/>
                     </a:stretch>
                   </pic:blipFill>
-                  <pic:spPr bwMode="auto">
+                  <pic:spPr>
                     <a:xfrm>
                       <a:off x="0" y="0"/>
-                      <a:ext cx="2418274" cy="1875198"/>
+                      <a:ext cx="2946400" cy="2059940"/>
                     </a:xfrm>
                     <a:prstGeom prst="rect">
                       <a:avLst/>
                     </a:prstGeom>
-                    <a:noFill/>
-                    <a:ln>
-                      <a:noFill/>
-                    </a:ln>
                   </pic:spPr>
                 </pic:pic>
               </a:graphicData>
             </a:graphic>
-          </wp:inline>
+            <wp14:sizeRelH relativeFrom="page">
+              <wp14:pctWidth>0</wp14:pctWidth>
+            </wp14:sizeRelH>
+            <wp14:sizeRelV relativeFrom="page">
+              <wp14:pctHeight>0</wp14:pctHeight>
+            </wp14:sizeRelV>
+          </wp:anchor>
         </w:drawing>
       </w:r>
-    </w:p>
-    <w:p>
-      <w:r>
+      <w:r>
+        <w:t xml:space="preserve"> </w:t>
+      </w:r>
+      <w:r>
+        <w:t>Главната страница на приложението изглежда по следния начин:</w:t>
+      </w:r>
+    </w:p>
+    <w:p>
+      <w:pPr>
+        <w:rPr>
+          <w:lang w:val="en-US"/>
+        </w:rPr>
+      </w:pPr>
+      <w:r>
+        <w:rPr>
+          <w:noProof/>
+        </w:rPr>
+        <w:t xml:space="preserve"> </w:t>
+      </w:r>
+    </w:p>
+    <w:p>
+      <w:r>
+        <w:lastRenderedPageBreak/>
         <w:t xml:space="preserve">В състояние на покой, бутоните са малко замъглени. При движение с мишката над даден бутон, цветът му изпъква. </w:t>
       </w:r>
     </w:p>
@@ -2038,10 +2297,10 @@
           <w:noProof/>
         </w:rPr>
         <w:drawing>
-          <wp:inline distT="0" distB="0" distL="0" distR="0">
-            <wp:extent cx="3657600" cy="2831805"/>
-            <wp:effectExtent l="0" t="0" r="0" b="6985"/>
-            <wp:docPr id="12" name="Picture 12"/>
+          <wp:inline distT="0" distB="0" distL="0" distR="0" wp14:anchorId="420EAF2D" wp14:editId="48633753">
+            <wp:extent cx="4007538" cy="2762250"/>
+            <wp:effectExtent l="0" t="0" r="0" b="0"/>
+            <wp:docPr id="8" name="Picture 8"/>
             <wp:cNvGraphicFramePr>
               <a:graphicFrameLocks xmlns:a="http://schemas.openxmlformats.org/drawingml/2006/main" noChangeAspect="1"/>
             </wp:cNvGraphicFramePr>
@@ -2049,36 +2308,23 @@
               <a:graphicData uri="http://schemas.openxmlformats.org/drawingml/2006/picture">
                 <pic:pic xmlns:pic="http://schemas.openxmlformats.org/drawingml/2006/picture">
                   <pic:nvPicPr>
-                    <pic:cNvPr id="0" name="Picture 16"/>
-                    <pic:cNvPicPr>
-                      <a:picLocks noChangeAspect="1" noChangeArrowheads="1"/>
-                    </pic:cNvPicPr>
+                    <pic:cNvPr id="1" name=""/>
+                    <pic:cNvPicPr/>
                   </pic:nvPicPr>
                   <pic:blipFill>
-                    <a:blip r:embed="rId10">
-                      <a:extLst>
-                        <a:ext uri="{28A0092B-C50C-407E-A947-70E740481C1C}">
-                          <a14:useLocalDpi xmlns:a14="http://schemas.microsoft.com/office/drawing/2010/main" val="0"/>
-                        </a:ext>
-                      </a:extLst>
-                    </a:blip>
-                    <a:srcRect/>
+                    <a:blip r:embed="rId10"/>
                     <a:stretch>
                       <a:fillRect/>
                     </a:stretch>
                   </pic:blipFill>
-                  <pic:spPr bwMode="auto">
+                  <pic:spPr>
                     <a:xfrm>
                       <a:off x="0" y="0"/>
-                      <a:ext cx="3708997" cy="2871598"/>
+                      <a:ext cx="4014042" cy="2766733"/>
                     </a:xfrm>
                     <a:prstGeom prst="rect">
                       <a:avLst/>
                     </a:prstGeom>
-                    <a:noFill/>
-                    <a:ln>
-                      <a:noFill/>
-                    </a:ln>
                   </pic:spPr>
                 </pic:pic>
               </a:graphicData>
@@ -2112,7 +2358,6 @@
     </w:p>
     <w:p>
       <w:r>
-        <w:lastRenderedPageBreak/>
         <w:t>При избиране на Списък с проекти се зареждат имената на всики съществуващи проекти. До всяко име има бутон за изтриване на проект. Ако се кликне върху името на даден проект, се отваря страницата на редактора, със зареден този проект.</w:t>
       </w:r>
     </w:p>
@@ -2122,10 +2367,10 @@
           <w:noProof/>
         </w:rPr>
         <w:drawing>
-          <wp:inline distT="0" distB="0" distL="0" distR="0" wp14:anchorId="5A10EC2D" wp14:editId="14C41D64">
-            <wp:extent cx="4701654" cy="3583767"/>
-            <wp:effectExtent l="0" t="0" r="3810" b="0"/>
-            <wp:docPr id="20" name="Picture 20"/>
+          <wp:inline distT="0" distB="0" distL="0" distR="0" wp14:anchorId="214E4D29" wp14:editId="53F2E7D9">
+            <wp:extent cx="3892550" cy="2721181"/>
+            <wp:effectExtent l="0" t="0" r="0" b="3175"/>
+            <wp:docPr id="9" name="Picture 9"/>
             <wp:cNvGraphicFramePr>
               <a:graphicFrameLocks xmlns:a="http://schemas.openxmlformats.org/drawingml/2006/main" noChangeAspect="1"/>
             </wp:cNvGraphicFramePr>
@@ -2145,7 +2390,7 @@
                   <pic:spPr>
                     <a:xfrm>
                       <a:off x="0" y="0"/>
-                      <a:ext cx="4704400" cy="3585860"/>
+                      <a:ext cx="3902152" cy="2727894"/>
                     </a:xfrm>
                     <a:prstGeom prst="rect">
                       <a:avLst/>
@@ -2168,8 +2413,9 @@
         <w:rPr>
           <w:noProof/>
         </w:rPr>
+        <w:lastRenderedPageBreak/>
         <w:drawing>
-          <wp:inline distT="0" distB="0" distL="0" distR="0">
+          <wp:inline distT="0" distB="0" distL="0" distR="0" wp14:anchorId="28B55463" wp14:editId="4F732AA9">
             <wp:extent cx="4790364" cy="2493449"/>
             <wp:effectExtent l="0" t="0" r="0" b="2540"/>
             <wp:docPr id="19" name="Picture 19"/>
@@ -2230,7 +2476,67 @@
     </w:p>
     <w:p>
       <w:r>
-        <w:t>Нека отворим някой примерен проект. Правим това, като кликваме на него:</w:t>
+        <w:t>Последния бутон е „Нов шаблон за цитиране“. При натискане, се отваря форма, при попълването на която се създава нов шаблон за цитиране, който се появява заедно с Книга, Списание и Линк. Попълва се име на шаблона, стил на цитиране, при който да се появява, и таблица с „мапинги“ – какво име на поле да съответства на поле от базата и дали полето да е задължително при попълване. След това има контейнер с всички полета, и две текстови полета. Полетата от контейнера могат да се драг-енд-дроп-ват в двете текстови полета. Така всъщност потребителят указва по какъв начин да се строят низовете в текста и низовете в библиографията.</w:t>
+      </w:r>
+    </w:p>
+    <w:p>
+      <w:r>
+        <w:rPr>
+          <w:noProof/>
+        </w:rPr>
+        <w:drawing>
+          <wp:inline distT="0" distB="0" distL="0" distR="0" wp14:anchorId="1038874A" wp14:editId="63AAD8F4">
+            <wp:extent cx="3651250" cy="1891414"/>
+            <wp:effectExtent l="0" t="0" r="6350" b="0"/>
+            <wp:docPr id="34" name="Picture 34"/>
+            <wp:cNvGraphicFramePr>
+              <a:graphicFrameLocks xmlns:a="http://schemas.openxmlformats.org/drawingml/2006/main" noChangeAspect="1"/>
+            </wp:cNvGraphicFramePr>
+            <a:graphic xmlns:a="http://schemas.openxmlformats.org/drawingml/2006/main">
+              <a:graphicData uri="http://schemas.openxmlformats.org/drawingml/2006/picture">
+                <pic:pic xmlns:pic="http://schemas.openxmlformats.org/drawingml/2006/picture">
+                  <pic:nvPicPr>
+                    <pic:cNvPr id="0" name="Picture 7"/>
+                    <pic:cNvPicPr>
+                      <a:picLocks noChangeAspect="1" noChangeArrowheads="1"/>
+                    </pic:cNvPicPr>
+                  </pic:nvPicPr>
+                  <pic:blipFill>
+                    <a:blip r:embed="rId13">
+                      <a:extLst>
+                        <a:ext uri="{28A0092B-C50C-407E-A947-70E740481C1C}">
+                          <a14:useLocalDpi xmlns:a14="http://schemas.microsoft.com/office/drawing/2010/main" val="0"/>
+                        </a:ext>
+                      </a:extLst>
+                    </a:blip>
+                    <a:srcRect/>
+                    <a:stretch>
+                      <a:fillRect/>
+                    </a:stretch>
+                  </pic:blipFill>
+                  <pic:spPr bwMode="auto">
+                    <a:xfrm>
+                      <a:off x="0" y="0"/>
+                      <a:ext cx="3665714" cy="1898907"/>
+                    </a:xfrm>
+                    <a:prstGeom prst="rect">
+                      <a:avLst/>
+                    </a:prstGeom>
+                    <a:noFill/>
+                    <a:ln>
+                      <a:noFill/>
+                    </a:ln>
+                  </pic:spPr>
+                </pic:pic>
+              </a:graphicData>
+            </a:graphic>
+          </wp:inline>
+        </w:drawing>
+      </w:r>
+    </w:p>
+    <w:p>
+      <w:r>
+        <w:t>Ето пример за попълнена форма:</w:t>
       </w:r>
     </w:p>
     <w:p>
@@ -2240,7 +2546,247 @@
         </w:rPr>
         <w:lastRenderedPageBreak/>
         <w:drawing>
-          <wp:inline distT="0" distB="0" distL="0" distR="0">
+          <wp:inline distT="0" distB="0" distL="0" distR="0" wp14:anchorId="2C51F5E3" wp14:editId="5F52D8DC">
+            <wp:extent cx="4070350" cy="3378498"/>
+            <wp:effectExtent l="0" t="0" r="6350" b="0"/>
+            <wp:docPr id="39" name="Picture 39"/>
+            <wp:cNvGraphicFramePr>
+              <a:graphicFrameLocks xmlns:a="http://schemas.openxmlformats.org/drawingml/2006/main" noChangeAspect="1"/>
+            </wp:cNvGraphicFramePr>
+            <a:graphic xmlns:a="http://schemas.openxmlformats.org/drawingml/2006/main">
+              <a:graphicData uri="http://schemas.openxmlformats.org/drawingml/2006/picture">
+                <pic:pic xmlns:pic="http://schemas.openxmlformats.org/drawingml/2006/picture">
+                  <pic:nvPicPr>
+                    <pic:cNvPr id="1" name=""/>
+                    <pic:cNvPicPr/>
+                  </pic:nvPicPr>
+                  <pic:blipFill>
+                    <a:blip r:embed="rId14"/>
+                    <a:stretch>
+                      <a:fillRect/>
+                    </a:stretch>
+                  </pic:blipFill>
+                  <pic:spPr>
+                    <a:xfrm>
+                      <a:off x="0" y="0"/>
+                      <a:ext cx="4078034" cy="3384876"/>
+                    </a:xfrm>
+                    <a:prstGeom prst="rect">
+                      <a:avLst/>
+                    </a:prstGeom>
+                  </pic:spPr>
+                </pic:pic>
+              </a:graphicData>
+            </a:graphic>
+          </wp:inline>
+        </w:drawing>
+      </w:r>
+    </w:p>
+    <w:p>
+      <w:r>
+        <w:t xml:space="preserve">Когато отворим проект от тип </w:t>
+      </w:r>
+      <w:r>
+        <w:rPr>
+          <w:lang w:val="en-US"/>
+        </w:rPr>
+        <w:t xml:space="preserve">APA </w:t>
+      </w:r>
+      <w:r>
+        <w:t>и отворим формата за създаване на нов цитат, виждаме, че новият шаблон присъства. Нека го попълним:</w:t>
+      </w:r>
+    </w:p>
+    <w:p>
+      <w:r>
+        <w:rPr>
+          <w:noProof/>
+        </w:rPr>
+        <w:drawing>
+          <wp:inline distT="0" distB="0" distL="0" distR="0" wp14:anchorId="08565022" wp14:editId="724CE484">
+            <wp:extent cx="2743200" cy="2000529"/>
+            <wp:effectExtent l="0" t="0" r="0" b="0"/>
+            <wp:docPr id="40" name="Picture 40"/>
+            <wp:cNvGraphicFramePr>
+              <a:graphicFrameLocks xmlns:a="http://schemas.openxmlformats.org/drawingml/2006/main" noChangeAspect="1"/>
+            </wp:cNvGraphicFramePr>
+            <a:graphic xmlns:a="http://schemas.openxmlformats.org/drawingml/2006/main">
+              <a:graphicData uri="http://schemas.openxmlformats.org/drawingml/2006/picture">
+                <pic:pic xmlns:pic="http://schemas.openxmlformats.org/drawingml/2006/picture">
+                  <pic:nvPicPr>
+                    <pic:cNvPr id="1" name=""/>
+                    <pic:cNvPicPr/>
+                  </pic:nvPicPr>
+                  <pic:blipFill>
+                    <a:blip r:embed="rId15"/>
+                    <a:stretch>
+                      <a:fillRect/>
+                    </a:stretch>
+                  </pic:blipFill>
+                  <pic:spPr>
+                    <a:xfrm>
+                      <a:off x="0" y="0"/>
+                      <a:ext cx="2756122" cy="2009952"/>
+                    </a:xfrm>
+                    <a:prstGeom prst="rect">
+                      <a:avLst/>
+                    </a:prstGeom>
+                  </pic:spPr>
+                </pic:pic>
+              </a:graphicData>
+            </a:graphic>
+          </wp:inline>
+        </w:drawing>
+      </w:r>
+    </w:p>
+    <w:p>
+      <w:pPr>
+        <w:rPr>
+          <w:noProof/>
+        </w:rPr>
+      </w:pPr>
+      <w:r>
+        <w:t>Ето как изглежда цитата в таблицата с цитати, и драг-енд-дроп-натия цитат в текста:</w:t>
+      </w:r>
+      <w:r>
+        <w:rPr>
+          <w:noProof/>
+        </w:rPr>
+        <w:t xml:space="preserve"> </w:t>
+      </w:r>
+      <w:r>
+        <w:rPr>
+          <w:noProof/>
+        </w:rPr>
+        <w:drawing>
+          <wp:inline distT="0" distB="0" distL="0" distR="0" wp14:anchorId="0AE796B0" wp14:editId="718CA5CB">
+            <wp:extent cx="4165600" cy="2400547"/>
+            <wp:effectExtent l="0" t="0" r="6350" b="0"/>
+            <wp:docPr id="41" name="Picture 41"/>
+            <wp:cNvGraphicFramePr>
+              <a:graphicFrameLocks xmlns:a="http://schemas.openxmlformats.org/drawingml/2006/main" noChangeAspect="1"/>
+            </wp:cNvGraphicFramePr>
+            <a:graphic xmlns:a="http://schemas.openxmlformats.org/drawingml/2006/main">
+              <a:graphicData uri="http://schemas.openxmlformats.org/drawingml/2006/picture">
+                <pic:pic xmlns:pic="http://schemas.openxmlformats.org/drawingml/2006/picture">
+                  <pic:nvPicPr>
+                    <pic:cNvPr id="1" name=""/>
+                    <pic:cNvPicPr/>
+                  </pic:nvPicPr>
+                  <pic:blipFill>
+                    <a:blip r:embed="rId16"/>
+                    <a:stretch>
+                      <a:fillRect/>
+                    </a:stretch>
+                  </pic:blipFill>
+                  <pic:spPr>
+                    <a:xfrm>
+                      <a:off x="0" y="0"/>
+                      <a:ext cx="4179619" cy="2408626"/>
+                    </a:xfrm>
+                    <a:prstGeom prst="rect">
+                      <a:avLst/>
+                    </a:prstGeom>
+                  </pic:spPr>
+                </pic:pic>
+              </a:graphicData>
+            </a:graphic>
+          </wp:inline>
+        </w:drawing>
+      </w:r>
+      <w:r>
+        <w:rPr>
+          <w:noProof/>
+        </w:rPr>
+        <w:t xml:space="preserve"> </w:t>
+      </w:r>
+    </w:p>
+    <w:p>
+      <w:pPr>
+        <w:rPr>
+          <w:noProof/>
+        </w:rPr>
+      </w:pPr>
+      <w:r>
+        <w:rPr>
+          <w:noProof/>
+        </w:rPr>
+        <w:lastRenderedPageBreak/>
+        <w:t>Ето как изглежда и файлът с библиографията, след като го свалим:</w:t>
+      </w:r>
+    </w:p>
+    <w:p>
+      <w:pPr>
+        <w:rPr>
+          <w:noProof/>
+        </w:rPr>
+      </w:pPr>
+      <w:r>
+        <w:rPr>
+          <w:noProof/>
+        </w:rPr>
+        <w:drawing>
+          <wp:inline distT="0" distB="0" distL="0" distR="0" wp14:anchorId="3BC13E01" wp14:editId="7F747D82">
+            <wp:extent cx="3600450" cy="1284485"/>
+            <wp:effectExtent l="0" t="0" r="0" b="0"/>
+            <wp:docPr id="43" name="Picture 43"/>
+            <wp:cNvGraphicFramePr>
+              <a:graphicFrameLocks xmlns:a="http://schemas.openxmlformats.org/drawingml/2006/main" noChangeAspect="1"/>
+            </wp:cNvGraphicFramePr>
+            <a:graphic xmlns:a="http://schemas.openxmlformats.org/drawingml/2006/main">
+              <a:graphicData uri="http://schemas.openxmlformats.org/drawingml/2006/picture">
+                <pic:pic xmlns:pic="http://schemas.openxmlformats.org/drawingml/2006/picture">
+                  <pic:nvPicPr>
+                    <pic:cNvPr id="1" name=""/>
+                    <pic:cNvPicPr/>
+                  </pic:nvPicPr>
+                  <pic:blipFill>
+                    <a:blip r:embed="rId17"/>
+                    <a:stretch>
+                      <a:fillRect/>
+                    </a:stretch>
+                  </pic:blipFill>
+                  <pic:spPr>
+                    <a:xfrm>
+                      <a:off x="0" y="0"/>
+                      <a:ext cx="3614468" cy="1289486"/>
+                    </a:xfrm>
+                    <a:prstGeom prst="rect">
+                      <a:avLst/>
+                    </a:prstGeom>
+                  </pic:spPr>
+                </pic:pic>
+              </a:graphicData>
+            </a:graphic>
+          </wp:inline>
+        </w:drawing>
+      </w:r>
+    </w:p>
+    <w:p>
+      <w:r>
+        <w:rPr>
+          <w:noProof/>
+        </w:rPr>
+        <w:t>Както виждаме, и двата низа са построеби по указания от потребителя начин при създаването на шаблона.</w:t>
+      </w:r>
+    </w:p>
+    <w:p>
+      <w:r>
+        <w:t xml:space="preserve">Нека </w:t>
+      </w:r>
+      <w:r>
+        <w:t xml:space="preserve">сега се върнем на началната страница и </w:t>
+      </w:r>
+      <w:r>
+        <w:t>отворим някой примерен проект. Правим това, като кликваме на него:</w:t>
+      </w:r>
+    </w:p>
+    <w:p>
+      <w:r>
+        <w:rPr>
+          <w:noProof/>
+        </w:rPr>
+        <w:drawing>
+          <wp:inline distT="0" distB="0" distL="0" distR="0" wp14:anchorId="32FFD991" wp14:editId="1C4A548A">
             <wp:extent cx="3855493" cy="2908207"/>
             <wp:effectExtent l="0" t="0" r="0" b="6985"/>
             <wp:docPr id="21" name="Picture 21"/>
@@ -2257,7 +2803,7 @@
                     </pic:cNvPicPr>
                   </pic:nvPicPr>
                   <pic:blipFill>
-                    <a:blip r:embed="rId13">
+                    <a:blip r:embed="rId18">
                       <a:extLst>
                         <a:ext uri="{28A0092B-C50C-407E-A947-70E740481C1C}">
                           <a14:useLocalDpi xmlns:a14="http://schemas.microsoft.com/office/drawing/2010/main" val="0"/>
@@ -2299,8 +2845,9 @@
         <w:rPr>
           <w:noProof/>
         </w:rPr>
+        <w:lastRenderedPageBreak/>
         <w:drawing>
-          <wp:inline distT="0" distB="0" distL="0" distR="0" wp14:anchorId="1BEACC7E" wp14:editId="33DB17EF">
+          <wp:inline distT="0" distB="0" distL="0" distR="0" wp14:anchorId="6A99E2D5" wp14:editId="2CA00821">
             <wp:extent cx="5760720" cy="3002280"/>
             <wp:effectExtent l="0" t="0" r="0" b="7620"/>
             <wp:docPr id="23" name="Picture 23"/>
@@ -2315,7 +2862,7 @@
                     <pic:cNvPicPr/>
                   </pic:nvPicPr>
                   <pic:blipFill>
-                    <a:blip r:embed="rId14"/>
+                    <a:blip r:embed="rId19"/>
                     <a:stretch>
                       <a:fillRect/>
                     </a:stretch>
@@ -2354,12 +2901,11 @@
         <w:rPr>
           <w:noProof/>
         </w:rPr>
-        <w:lastRenderedPageBreak/>
         <w:drawing>
-          <wp:inline distT="0" distB="0" distL="0" distR="0" wp14:anchorId="1536BB5A" wp14:editId="0E9B2C46">
-            <wp:extent cx="2306472" cy="1338905"/>
+          <wp:inline distT="0" distB="0" distL="0" distR="0" wp14:anchorId="1264B268" wp14:editId="3C1D0025">
+            <wp:extent cx="2197493" cy="1257300"/>
             <wp:effectExtent l="0" t="0" r="0" b="0"/>
-            <wp:docPr id="24" name="Picture 24"/>
+            <wp:docPr id="13" name="Picture 13"/>
             <wp:cNvGraphicFramePr>
               <a:graphicFrameLocks xmlns:a="http://schemas.openxmlformats.org/drawingml/2006/main" noChangeAspect="1"/>
             </wp:cNvGraphicFramePr>
@@ -2371,7 +2917,7 @@
                     <pic:cNvPicPr/>
                   </pic:nvPicPr>
                   <pic:blipFill>
-                    <a:blip r:embed="rId15"/>
+                    <a:blip r:embed="rId20"/>
                     <a:stretch>
                       <a:fillRect/>
                     </a:stretch>
@@ -2379,7 +2925,7 @@
                   <pic:spPr>
                     <a:xfrm>
                       <a:off x="0" y="0"/>
-                      <a:ext cx="2311333" cy="1341727"/>
+                      <a:ext cx="2224669" cy="1272849"/>
                     </a:xfrm>
                     <a:prstGeom prst="rect">
                       <a:avLst/>
@@ -2402,8 +2948,9 @@
         <w:rPr>
           <w:noProof/>
         </w:rPr>
+        <w:lastRenderedPageBreak/>
         <w:drawing>
-          <wp:anchor distT="0" distB="0" distL="114300" distR="114300" simplePos="0" relativeHeight="251659264" behindDoc="1" locked="0" layoutInCell="1" allowOverlap="1">
+          <wp:anchor distT="0" distB="0" distL="114300" distR="114300" simplePos="0" relativeHeight="251659264" behindDoc="1" locked="0" layoutInCell="1" allowOverlap="1" wp14:anchorId="3F9B6668" wp14:editId="47B46AE3">
             <wp:simplePos x="0" y="0"/>
             <wp:positionH relativeFrom="column">
               <wp:posOffset>2777756</wp:posOffset>
@@ -2428,7 +2975,7 @@
                     </pic:cNvPicPr>
                   </pic:nvPicPr>
                   <pic:blipFill>
-                    <a:blip r:embed="rId16">
+                    <a:blip r:embed="rId21">
                       <a:extLst>
                         <a:ext uri="{28A0092B-C50C-407E-A947-70E740481C1C}">
                           <a14:useLocalDpi xmlns:a14="http://schemas.microsoft.com/office/drawing/2010/main" val="0"/>
@@ -2464,7 +3011,7 @@
           <w:noProof/>
         </w:rPr>
         <w:drawing>
-          <wp:inline distT="0" distB="0" distL="0" distR="0" wp14:anchorId="0E6F9261" wp14:editId="4F9B2305">
+          <wp:inline distT="0" distB="0" distL="0" distR="0" wp14:anchorId="6F756EC3" wp14:editId="0727290D">
             <wp:extent cx="2170954" cy="3357349"/>
             <wp:effectExtent l="0" t="0" r="1270" b="0"/>
             <wp:docPr id="25" name="Picture 25"/>
@@ -2479,7 +3026,7 @@
                     <pic:cNvPicPr/>
                   </pic:nvPicPr>
                   <pic:blipFill>
-                    <a:blip r:embed="rId17"/>
+                    <a:blip r:embed="rId22"/>
                     <a:stretch>
                       <a:fillRect/>
                     </a:stretch>
@@ -2510,289 +3057,11 @@
         <w:rPr>
           <w:noProof/>
         </w:rPr>
-        <w:lastRenderedPageBreak/>
         <w:drawing>
-          <wp:inline distT="0" distB="0" distL="0" distR="0">
-            <wp:extent cx="2381535" cy="4144009"/>
-            <wp:effectExtent l="0" t="0" r="0" b="9525"/>
-            <wp:docPr id="28" name="Picture 28"/>
-            <wp:cNvGraphicFramePr>
-              <a:graphicFrameLocks xmlns:a="http://schemas.openxmlformats.org/drawingml/2006/main" noChangeAspect="1"/>
-            </wp:cNvGraphicFramePr>
-            <a:graphic xmlns:a="http://schemas.openxmlformats.org/drawingml/2006/main">
-              <a:graphicData uri="http://schemas.openxmlformats.org/drawingml/2006/picture">
-                <pic:pic xmlns:pic="http://schemas.openxmlformats.org/drawingml/2006/picture">
-                  <pic:nvPicPr>
-                    <pic:cNvPr id="0" name="Picture 22"/>
-                    <pic:cNvPicPr>
-                      <a:picLocks noChangeAspect="1" noChangeArrowheads="1"/>
-                    </pic:cNvPicPr>
-                  </pic:nvPicPr>
-                  <pic:blipFill>
-                    <a:blip r:embed="rId18">
-                      <a:extLst>
-                        <a:ext uri="{28A0092B-C50C-407E-A947-70E740481C1C}">
-                          <a14:useLocalDpi xmlns:a14="http://schemas.microsoft.com/office/drawing/2010/main" val="0"/>
-                        </a:ext>
-                      </a:extLst>
-                    </a:blip>
-                    <a:srcRect/>
-                    <a:stretch>
-                      <a:fillRect/>
-                    </a:stretch>
-                  </pic:blipFill>
-                  <pic:spPr bwMode="auto">
-                    <a:xfrm>
-                      <a:off x="0" y="0"/>
-                      <a:ext cx="2395482" cy="4168278"/>
-                    </a:xfrm>
-                    <a:prstGeom prst="rect">
-                      <a:avLst/>
-                    </a:prstGeom>
-                    <a:noFill/>
-                    <a:ln>
-                      <a:noFill/>
-                    </a:ln>
-                  </pic:spPr>
-                </pic:pic>
-              </a:graphicData>
-            </a:graphic>
-          </wp:inline>
-        </w:drawing>
-      </w:r>
-    </w:p>
-    <w:p>
-      <w:r>
-        <w:t>Така изглежда новият цитат. За да го добавим в текса, трябва да кликнем в клетката с Цитирана работа, да я издърпаме до мястото в текста, където искаме да се намира цитатът, и да я поставим там. Щом започнем да дърпаме някоя клетка, цветът на фона й се променя.</w:t>
-      </w:r>
-    </w:p>
-    <w:p>
-      <w:r>
-        <w:rPr>
-          <w:noProof/>
-        </w:rPr>
-        <w:drawing>
-          <wp:inline distT="0" distB="0" distL="0" distR="0">
-            <wp:extent cx="5760720" cy="3408611"/>
-            <wp:effectExtent l="0" t="0" r="0" b="1905"/>
-            <wp:docPr id="30" name="Picture 30"/>
-            <wp:cNvGraphicFramePr>
-              <a:graphicFrameLocks xmlns:a="http://schemas.openxmlformats.org/drawingml/2006/main" noChangeAspect="1"/>
-            </wp:cNvGraphicFramePr>
-            <a:graphic xmlns:a="http://schemas.openxmlformats.org/drawingml/2006/main">
-              <a:graphicData uri="http://schemas.openxmlformats.org/drawingml/2006/picture">
-                <pic:pic xmlns:pic="http://schemas.openxmlformats.org/drawingml/2006/picture">
-                  <pic:nvPicPr>
-                    <pic:cNvPr id="0" name="Picture 24"/>
-                    <pic:cNvPicPr>
-                      <a:picLocks noChangeAspect="1" noChangeArrowheads="1"/>
-                    </pic:cNvPicPr>
-                  </pic:nvPicPr>
-                  <pic:blipFill>
-                    <a:blip r:embed="rId19">
-                      <a:extLst>
-                        <a:ext uri="{28A0092B-C50C-407E-A947-70E740481C1C}">
-                          <a14:useLocalDpi xmlns:a14="http://schemas.microsoft.com/office/drawing/2010/main" val="0"/>
-                        </a:ext>
-                      </a:extLst>
-                    </a:blip>
-                    <a:srcRect/>
-                    <a:stretch>
-                      <a:fillRect/>
-                    </a:stretch>
-                  </pic:blipFill>
-                  <pic:spPr bwMode="auto">
-                    <a:xfrm>
-                      <a:off x="0" y="0"/>
-                      <a:ext cx="5760720" cy="3408611"/>
-                    </a:xfrm>
-                    <a:prstGeom prst="rect">
-                      <a:avLst/>
-                    </a:prstGeom>
-                    <a:noFill/>
-                    <a:ln>
-                      <a:noFill/>
-                    </a:ln>
-                  </pic:spPr>
-                </pic:pic>
-              </a:graphicData>
-            </a:graphic>
-          </wp:inline>
-        </w:drawing>
-      </w:r>
-    </w:p>
-    <w:p>
-      <w:r>
-        <w:t>След поставяне на цитата:</w:t>
-      </w:r>
-    </w:p>
-    <w:p>
-      <w:r>
-        <w:rPr>
-          <w:noProof/>
-        </w:rPr>
-        <w:lastRenderedPageBreak/>
-        <w:drawing>
-          <wp:inline distT="0" distB="0" distL="0" distR="0" wp14:anchorId="0E430FF5" wp14:editId="6CC234AD">
-            <wp:extent cx="5760720" cy="3361055"/>
-            <wp:effectExtent l="0" t="0" r="0" b="0"/>
-            <wp:docPr id="31" name="Picture 31"/>
-            <wp:cNvGraphicFramePr>
-              <a:graphicFrameLocks xmlns:a="http://schemas.openxmlformats.org/drawingml/2006/main" noChangeAspect="1"/>
-            </wp:cNvGraphicFramePr>
-            <a:graphic xmlns:a="http://schemas.openxmlformats.org/drawingml/2006/main">
-              <a:graphicData uri="http://schemas.openxmlformats.org/drawingml/2006/picture">
-                <pic:pic xmlns:pic="http://schemas.openxmlformats.org/drawingml/2006/picture">
-                  <pic:nvPicPr>
-                    <pic:cNvPr id="1" name=""/>
-                    <pic:cNvPicPr/>
-                  </pic:nvPicPr>
-                  <pic:blipFill>
-                    <a:blip r:embed="rId20"/>
-                    <a:stretch>
-                      <a:fillRect/>
-                    </a:stretch>
-                  </pic:blipFill>
-                  <pic:spPr>
-                    <a:xfrm>
-                      <a:off x="0" y="0"/>
-                      <a:ext cx="5760720" cy="3361055"/>
-                    </a:xfrm>
-                    <a:prstGeom prst="rect">
-                      <a:avLst/>
-                    </a:prstGeom>
-                  </pic:spPr>
-                </pic:pic>
-              </a:graphicData>
-            </a:graphic>
-          </wp:inline>
-        </w:drawing>
-      </w:r>
-    </w:p>
-    <w:p>
-      <w:r>
-        <w:t>Нека сега го изтрием – кликваме бутона изтрии, при което цитатът веднага се премахва от таблицата.</w:t>
-      </w:r>
-    </w:p>
-    <w:p>
-      <w:r>
-        <w:rPr>
-          <w:noProof/>
-        </w:rPr>
-        <w:drawing>
-          <wp:anchor distT="0" distB="0" distL="114300" distR="114300" simplePos="0" relativeHeight="251660288" behindDoc="1" locked="0" layoutInCell="1" allowOverlap="1" wp14:anchorId="690ADA65">
-            <wp:simplePos x="0" y="0"/>
-            <wp:positionH relativeFrom="column">
-              <wp:posOffset>2866751</wp:posOffset>
-            </wp:positionH>
-            <wp:positionV relativeFrom="paragraph">
-              <wp:posOffset>327944</wp:posOffset>
-            </wp:positionV>
-            <wp:extent cx="2292350" cy="3175635"/>
-            <wp:effectExtent l="0" t="0" r="0" b="5715"/>
-            <wp:wrapNone/>
-            <wp:docPr id="38" name="Picture 38"/>
-            <wp:cNvGraphicFramePr>
-              <a:graphicFrameLocks xmlns:a="http://schemas.openxmlformats.org/drawingml/2006/main" noChangeAspect="1"/>
-            </wp:cNvGraphicFramePr>
-            <a:graphic xmlns:a="http://schemas.openxmlformats.org/drawingml/2006/main">
-              <a:graphicData uri="http://schemas.openxmlformats.org/drawingml/2006/picture">
-                <pic:pic xmlns:pic="http://schemas.openxmlformats.org/drawingml/2006/picture">
-                  <pic:nvPicPr>
-                    <pic:cNvPr id="1" name=""/>
-                    <pic:cNvPicPr/>
-                  </pic:nvPicPr>
-                  <pic:blipFill>
-                    <a:blip r:embed="rId21"/>
-                    <a:stretch>
-                      <a:fillRect/>
-                    </a:stretch>
-                  </pic:blipFill>
-                  <pic:spPr>
-                    <a:xfrm>
-                      <a:off x="0" y="0"/>
-                      <a:ext cx="2292350" cy="3175635"/>
-                    </a:xfrm>
-                    <a:prstGeom prst="rect">
-                      <a:avLst/>
-                    </a:prstGeom>
-                  </pic:spPr>
-                </pic:pic>
-              </a:graphicData>
-            </a:graphic>
-          </wp:anchor>
-        </w:drawing>
-      </w:r>
-      <w:r>
-        <w:rPr>
-          <w:noProof/>
-        </w:rPr>
-        <w:drawing>
-          <wp:inline distT="0" distB="0" distL="0" distR="0">
-            <wp:extent cx="2534694" cy="3869141"/>
-            <wp:effectExtent l="0" t="0" r="0" b="0"/>
-            <wp:docPr id="37" name="Picture 37"/>
-            <wp:cNvGraphicFramePr>
-              <a:graphicFrameLocks xmlns:a="http://schemas.openxmlformats.org/drawingml/2006/main" noChangeAspect="1"/>
-            </wp:cNvGraphicFramePr>
-            <a:graphic xmlns:a="http://schemas.openxmlformats.org/drawingml/2006/main">
-              <a:graphicData uri="http://schemas.openxmlformats.org/drawingml/2006/picture">
-                <pic:pic xmlns:pic="http://schemas.openxmlformats.org/drawingml/2006/picture">
-                  <pic:nvPicPr>
-                    <pic:cNvPr id="0" name="Picture 25"/>
-                    <pic:cNvPicPr>
-                      <a:picLocks noChangeAspect="1" noChangeArrowheads="1"/>
-                    </pic:cNvPicPr>
-                  </pic:nvPicPr>
-                  <pic:blipFill>
-                    <a:blip r:embed="rId22">
-                      <a:extLst>
-                        <a:ext uri="{28A0092B-C50C-407E-A947-70E740481C1C}">
-                          <a14:useLocalDpi xmlns:a14="http://schemas.microsoft.com/office/drawing/2010/main" val="0"/>
-                        </a:ext>
-                      </a:extLst>
-                    </a:blip>
-                    <a:srcRect/>
-                    <a:stretch>
-                      <a:fillRect/>
-                    </a:stretch>
-                  </pic:blipFill>
-                  <pic:spPr bwMode="auto">
-                    <a:xfrm>
-                      <a:off x="0" y="0"/>
-                      <a:ext cx="2547496" cy="3888683"/>
-                    </a:xfrm>
-                    <a:prstGeom prst="rect">
-                      <a:avLst/>
-                    </a:prstGeom>
-                    <a:noFill/>
-                    <a:ln>
-                      <a:noFill/>
-                    </a:ln>
-                  </pic:spPr>
-                </pic:pic>
-              </a:graphicData>
-            </a:graphic>
-          </wp:inline>
-        </w:drawing>
-      </w:r>
-    </w:p>
-    <w:p>
-      <w:r>
-        <w:t>Следва бутонът „Импорт на цитати“. Той отваря място, където е обяснено как трябва да изглежда файлът, който импортваме:</w:t>
-      </w:r>
-    </w:p>
-    <w:p>
-      <w:r>
-        <w:rPr>
-          <w:noProof/>
-        </w:rPr>
-        <w:lastRenderedPageBreak/>
-        <w:drawing>
-          <wp:inline distT="0" distB="0" distL="0" distR="0" wp14:anchorId="6EAD1054" wp14:editId="63E5D65B">
-            <wp:extent cx="2273060" cy="3971499"/>
-            <wp:effectExtent l="0" t="0" r="0" b="0"/>
-            <wp:docPr id="32" name="Picture 32"/>
+          <wp:inline distT="0" distB="0" distL="0" distR="0" wp14:anchorId="045E9518" wp14:editId="3B8A6421">
+            <wp:extent cx="2152650" cy="4551789"/>
+            <wp:effectExtent l="0" t="0" r="0" b="1270"/>
+            <wp:docPr id="15" name="Picture 15"/>
             <wp:cNvGraphicFramePr>
               <a:graphicFrameLocks xmlns:a="http://schemas.openxmlformats.org/drawingml/2006/main" noChangeAspect="1"/>
             </wp:cNvGraphicFramePr>
@@ -2812,7 +3081,7 @@
                   <pic:spPr>
                     <a:xfrm>
                       <a:off x="0" y="0"/>
-                      <a:ext cx="2286829" cy="3995557"/>
+                      <a:ext cx="2164614" cy="4577088"/>
                     </a:xfrm>
                     <a:prstGeom prst="rect">
                       <a:avLst/>
@@ -2827,27 +3096,20 @@
     </w:p>
     <w:p>
       <w:r>
-        <w:t xml:space="preserve">След успешен импорт, веднага се отваря таблицата с цитати, където можем да видим и новите такива. </w:t>
-      </w:r>
-    </w:p>
-    <w:p>
-      <w:r>
-        <w:t>Последният бутон е „Експорт на цитати“.</w:t>
-      </w:r>
-    </w:p>
-    <w:p>
-      <w:r>
-        <w:t xml:space="preserve"> </w:t>
-      </w:r>
+        <w:lastRenderedPageBreak/>
+        <w:t>Така изглежда новият цитат. За да го добавим в текса, трябва да кликнем в клетката с Цитирана работа, да я издърпаме до мястото в текста, където искаме да се намира цитатът, и да я поставим там. Щом започнем да дърпаме някоя клетка, цветът на фона й се променя.</w:t>
+      </w:r>
+    </w:p>
+    <w:p>
       <w:r>
         <w:rPr>
           <w:noProof/>
         </w:rPr>
         <w:drawing>
-          <wp:inline distT="0" distB="0" distL="0" distR="0" wp14:anchorId="282042C2" wp14:editId="04BACDEE">
-            <wp:extent cx="2900149" cy="522978"/>
+          <wp:inline distT="0" distB="0" distL="0" distR="0" wp14:anchorId="4730187C" wp14:editId="1B28265D">
+            <wp:extent cx="5760720" cy="3265729"/>
             <wp:effectExtent l="0" t="0" r="0" b="0"/>
-            <wp:docPr id="33" name="Picture 33"/>
+            <wp:docPr id="16" name="Picture 16"/>
             <wp:cNvGraphicFramePr>
               <a:graphicFrameLocks xmlns:a="http://schemas.openxmlformats.org/drawingml/2006/main" noChangeAspect="1"/>
             </wp:cNvGraphicFramePr>
@@ -2855,23 +3117,36 @@
               <a:graphicData uri="http://schemas.openxmlformats.org/drawingml/2006/picture">
                 <pic:pic xmlns:pic="http://schemas.openxmlformats.org/drawingml/2006/picture">
                   <pic:nvPicPr>
-                    <pic:cNvPr id="1" name=""/>
-                    <pic:cNvPicPr/>
+                    <pic:cNvPr id="0" name="Picture 2"/>
+                    <pic:cNvPicPr>
+                      <a:picLocks noChangeAspect="1" noChangeArrowheads="1"/>
+                    </pic:cNvPicPr>
                   </pic:nvPicPr>
                   <pic:blipFill>
-                    <a:blip r:embed="rId24"/>
+                    <a:blip r:embed="rId24">
+                      <a:extLst>
+                        <a:ext uri="{28A0092B-C50C-407E-A947-70E740481C1C}">
+                          <a14:useLocalDpi xmlns:a14="http://schemas.microsoft.com/office/drawing/2010/main" val="0"/>
+                        </a:ext>
+                      </a:extLst>
+                    </a:blip>
+                    <a:srcRect/>
                     <a:stretch>
                       <a:fillRect/>
                     </a:stretch>
                   </pic:blipFill>
-                  <pic:spPr>
+                  <pic:spPr bwMode="auto">
                     <a:xfrm>
                       <a:off x="0" y="0"/>
-                      <a:ext cx="2939833" cy="530134"/>
+                      <a:ext cx="5760720" cy="3265729"/>
                     </a:xfrm>
                     <a:prstGeom prst="rect">
                       <a:avLst/>
                     </a:prstGeom>
+                    <a:noFill/>
+                    <a:ln>
+                      <a:noFill/>
+                    </a:ln>
                   </pic:spPr>
                 </pic:pic>
               </a:graphicData>
@@ -2882,7 +3157,7 @@
     </w:p>
     <w:p>
       <w:r>
-        <w:t>При натискане на „Свали файл“ от цитатите в таблицата се генерира файл, и потребителят бива питан дали иска да го свали:</w:t>
+        <w:t>След поставяне на цитата:</w:t>
       </w:r>
     </w:p>
     <w:p>
@@ -2891,10 +3166,10 @@
           <w:noProof/>
         </w:rPr>
         <w:drawing>
-          <wp:inline distT="0" distB="0" distL="0" distR="0" wp14:anchorId="07F0E427" wp14:editId="2B721AF3">
-            <wp:extent cx="3123251" cy="2135874"/>
-            <wp:effectExtent l="0" t="0" r="1270" b="0"/>
-            <wp:docPr id="35" name="Picture 35"/>
+          <wp:inline distT="0" distB="0" distL="0" distR="0" wp14:anchorId="6E54850A" wp14:editId="3B80C6DF">
+            <wp:extent cx="5760720" cy="3202940"/>
+            <wp:effectExtent l="0" t="0" r="0" b="0"/>
+            <wp:docPr id="17" name="Picture 17"/>
             <wp:cNvGraphicFramePr>
               <a:graphicFrameLocks xmlns:a="http://schemas.openxmlformats.org/drawingml/2006/main" noChangeAspect="1"/>
             </wp:cNvGraphicFramePr>
@@ -2914,7 +3189,7 @@
                   <pic:spPr>
                     <a:xfrm>
                       <a:off x="0" y="0"/>
-                      <a:ext cx="3140349" cy="2147567"/>
+                      <a:ext cx="5760720" cy="3202940"/>
                     </a:xfrm>
                     <a:prstGeom prst="rect">
                       <a:avLst/>
@@ -2929,7 +3204,7 @@
     </w:p>
     <w:p>
       <w:r>
-        <w:t>Ето как изглежда един конкретен файл:</w:t>
+        <w:t>Нека сега го изтрием – кликваме бутона изтрии, при което цитатът веднага се премахва от таблицата.</w:t>
       </w:r>
     </w:p>
     <w:p>
@@ -2939,10 +3214,18 @@
         </w:rPr>
         <w:lastRenderedPageBreak/>
         <w:drawing>
-          <wp:inline distT="0" distB="0" distL="0" distR="0" wp14:anchorId="3FAE567B" wp14:editId="5347C9CA">
-            <wp:extent cx="3111690" cy="1528062"/>
-            <wp:effectExtent l="0" t="0" r="0" b="0"/>
-            <wp:docPr id="36" name="Picture 36"/>
+          <wp:anchor distT="0" distB="0" distL="114300" distR="114300" simplePos="0" relativeHeight="251660288" behindDoc="1" locked="0" layoutInCell="1" allowOverlap="1" wp14:anchorId="565A24C3" wp14:editId="5B413F2E">
+            <wp:simplePos x="0" y="0"/>
+            <wp:positionH relativeFrom="column">
+              <wp:posOffset>2580640</wp:posOffset>
+            </wp:positionH>
+            <wp:positionV relativeFrom="paragraph">
+              <wp:posOffset>118110</wp:posOffset>
+            </wp:positionV>
+            <wp:extent cx="2292350" cy="3175635"/>
+            <wp:effectExtent l="0" t="0" r="0" b="5715"/>
+            <wp:wrapNone/>
+            <wp:docPr id="38" name="Picture 38"/>
             <wp:cNvGraphicFramePr>
               <a:graphicFrameLocks xmlns:a="http://schemas.openxmlformats.org/drawingml/2006/main" noChangeAspect="1"/>
             </wp:cNvGraphicFramePr>
@@ -2962,6 +3245,337 @@
                   <pic:spPr>
                     <a:xfrm>
                       <a:off x="0" y="0"/>
+                      <a:ext cx="2292350" cy="3175635"/>
+                    </a:xfrm>
+                    <a:prstGeom prst="rect">
+                      <a:avLst/>
+                    </a:prstGeom>
+                  </pic:spPr>
+                </pic:pic>
+              </a:graphicData>
+            </a:graphic>
+          </wp:anchor>
+        </w:drawing>
+      </w:r>
+      <w:r>
+        <w:t xml:space="preserve"> </w:t>
+      </w:r>
+      <w:r>
+        <w:rPr>
+          <w:noProof/>
+        </w:rPr>
+        <w:drawing>
+          <wp:inline distT="0" distB="0" distL="0" distR="0" wp14:anchorId="7121A897" wp14:editId="334DA3BD">
+            <wp:extent cx="2082330" cy="3422650"/>
+            <wp:effectExtent l="0" t="0" r="0" b="6350"/>
+            <wp:docPr id="18" name="Picture 18"/>
+            <wp:cNvGraphicFramePr>
+              <a:graphicFrameLocks xmlns:a="http://schemas.openxmlformats.org/drawingml/2006/main" noChangeAspect="1"/>
+            </wp:cNvGraphicFramePr>
+            <a:graphic xmlns:a="http://schemas.openxmlformats.org/drawingml/2006/main">
+              <a:graphicData uri="http://schemas.openxmlformats.org/drawingml/2006/picture">
+                <pic:pic xmlns:pic="http://schemas.openxmlformats.org/drawingml/2006/picture">
+                  <pic:nvPicPr>
+                    <pic:cNvPr id="0" name="Picture 3"/>
+                    <pic:cNvPicPr>
+                      <a:picLocks noChangeAspect="1" noChangeArrowheads="1"/>
+                    </pic:cNvPicPr>
+                  </pic:nvPicPr>
+                  <pic:blipFill>
+                    <a:blip r:embed="rId27">
+                      <a:extLst>
+                        <a:ext uri="{28A0092B-C50C-407E-A947-70E740481C1C}">
+                          <a14:useLocalDpi xmlns:a14="http://schemas.microsoft.com/office/drawing/2010/main" val="0"/>
+                        </a:ext>
+                      </a:extLst>
+                    </a:blip>
+                    <a:srcRect/>
+                    <a:stretch>
+                      <a:fillRect/>
+                    </a:stretch>
+                  </pic:blipFill>
+                  <pic:spPr bwMode="auto">
+                    <a:xfrm>
+                      <a:off x="0" y="0"/>
+                      <a:ext cx="2095681" cy="3444595"/>
+                    </a:xfrm>
+                    <a:prstGeom prst="rect">
+                      <a:avLst/>
+                    </a:prstGeom>
+                    <a:noFill/>
+                    <a:ln>
+                      <a:noFill/>
+                    </a:ln>
+                  </pic:spPr>
+                </pic:pic>
+              </a:graphicData>
+            </a:graphic>
+          </wp:inline>
+        </w:drawing>
+      </w:r>
+    </w:p>
+    <w:p>
+      <w:r>
+        <w:t xml:space="preserve">Цитатите могат и да бъдат редактирани </w:t>
+      </w:r>
+      <w:r>
+        <w:t>–</w:t>
+      </w:r>
+      <w:r>
+        <w:t xml:space="preserve"> </w:t>
+      </w:r>
+      <w:r>
+        <w:t>натискаме бутона „Редактирай“, който се намира под бутона „Изтрий“.</w:t>
+      </w:r>
+    </w:p>
+    <w:p>
+      <w:r>
+        <w:rPr>
+          <w:noProof/>
+        </w:rPr>
+        <w:drawing>
+          <wp:inline distT="0" distB="0" distL="0" distR="0" wp14:anchorId="448F5F4E" wp14:editId="4B47FE6A">
+            <wp:extent cx="2275515" cy="3619500"/>
+            <wp:effectExtent l="0" t="0" r="0" b="0"/>
+            <wp:docPr id="22" name="Picture 22"/>
+            <wp:cNvGraphicFramePr>
+              <a:graphicFrameLocks xmlns:a="http://schemas.openxmlformats.org/drawingml/2006/main" noChangeAspect="1"/>
+            </wp:cNvGraphicFramePr>
+            <a:graphic xmlns:a="http://schemas.openxmlformats.org/drawingml/2006/main">
+              <a:graphicData uri="http://schemas.openxmlformats.org/drawingml/2006/picture">
+                <pic:pic xmlns:pic="http://schemas.openxmlformats.org/drawingml/2006/picture">
+                  <pic:nvPicPr>
+                    <pic:cNvPr id="0" name="Picture 4"/>
+                    <pic:cNvPicPr>
+                      <a:picLocks noChangeAspect="1" noChangeArrowheads="1"/>
+                    </pic:cNvPicPr>
+                  </pic:nvPicPr>
+                  <pic:blipFill>
+                    <a:blip r:embed="rId28">
+                      <a:extLst>
+                        <a:ext uri="{28A0092B-C50C-407E-A947-70E740481C1C}">
+                          <a14:useLocalDpi xmlns:a14="http://schemas.microsoft.com/office/drawing/2010/main" val="0"/>
+                        </a:ext>
+                      </a:extLst>
+                    </a:blip>
+                    <a:srcRect/>
+                    <a:stretch>
+                      <a:fillRect/>
+                    </a:stretch>
+                  </pic:blipFill>
+                  <pic:spPr bwMode="auto">
+                    <a:xfrm>
+                      <a:off x="0" y="0"/>
+                      <a:ext cx="2286208" cy="3636509"/>
+                    </a:xfrm>
+                    <a:prstGeom prst="rect">
+                      <a:avLst/>
+                    </a:prstGeom>
+                    <a:noFill/>
+                    <a:ln>
+                      <a:noFill/>
+                    </a:ln>
+                  </pic:spPr>
+                </pic:pic>
+              </a:graphicData>
+            </a:graphic>
+          </wp:inline>
+        </w:drawing>
+      </w:r>
+    </w:p>
+    <w:p>
+      <w:r>
+        <w:t>Отваря се същата форма, която се използва за нов цитат, но този път е попълнена с полетата от съществуващия цитат. При промяна и запазване, можем да видим същата промяна в списъка с цитати.</w:t>
+      </w:r>
+    </w:p>
+    <w:p>
+      <w:r>
+        <w:lastRenderedPageBreak/>
+        <w:t>Следва бутонът „Импорт на цитати“. Той отваря място, където е обяснено как трябва да изглежда файлът, който импортваме:</w:t>
+      </w:r>
+    </w:p>
+    <w:p>
+      <w:r>
+        <w:rPr>
+          <w:noProof/>
+        </w:rPr>
+        <w:drawing>
+          <wp:inline distT="0" distB="0" distL="0" distR="0" wp14:anchorId="23F80280" wp14:editId="7C84A1BE">
+            <wp:extent cx="2273060" cy="3971499"/>
+            <wp:effectExtent l="0" t="0" r="0" b="0"/>
+            <wp:docPr id="32" name="Picture 32"/>
+            <wp:cNvGraphicFramePr>
+              <a:graphicFrameLocks xmlns:a="http://schemas.openxmlformats.org/drawingml/2006/main" noChangeAspect="1"/>
+            </wp:cNvGraphicFramePr>
+            <a:graphic xmlns:a="http://schemas.openxmlformats.org/drawingml/2006/main">
+              <a:graphicData uri="http://schemas.openxmlformats.org/drawingml/2006/picture">
+                <pic:pic xmlns:pic="http://schemas.openxmlformats.org/drawingml/2006/picture">
+                  <pic:nvPicPr>
+                    <pic:cNvPr id="1" name=""/>
+                    <pic:cNvPicPr/>
+                  </pic:nvPicPr>
+                  <pic:blipFill>
+                    <a:blip r:embed="rId29"/>
+                    <a:stretch>
+                      <a:fillRect/>
+                    </a:stretch>
+                  </pic:blipFill>
+                  <pic:spPr>
+                    <a:xfrm>
+                      <a:off x="0" y="0"/>
+                      <a:ext cx="2286829" cy="3995557"/>
+                    </a:xfrm>
+                    <a:prstGeom prst="rect">
+                      <a:avLst/>
+                    </a:prstGeom>
+                  </pic:spPr>
+                </pic:pic>
+              </a:graphicData>
+            </a:graphic>
+          </wp:inline>
+        </w:drawing>
+      </w:r>
+    </w:p>
+    <w:p>
+      <w:r>
+        <w:t xml:space="preserve">След успешен импорт, веднага се отваря таблицата с цитати, където можем да видим и новите такива. </w:t>
+      </w:r>
+    </w:p>
+    <w:p>
+      <w:r>
+        <w:t>Следващият</w:t>
+      </w:r>
+      <w:r>
+        <w:t xml:space="preserve"> бутон е „Експорт на цитати“.</w:t>
+      </w:r>
+    </w:p>
+    <w:p>
+      <w:r>
+        <w:t xml:space="preserve"> </w:t>
+      </w:r>
+      <w:r>
+        <w:rPr>
+          <w:noProof/>
+        </w:rPr>
+        <w:drawing>
+          <wp:inline distT="0" distB="0" distL="0" distR="0" wp14:anchorId="073DED8A" wp14:editId="6DCE6FD1">
+            <wp:extent cx="2900149" cy="522978"/>
+            <wp:effectExtent l="0" t="0" r="0" b="0"/>
+            <wp:docPr id="33" name="Picture 33"/>
+            <wp:cNvGraphicFramePr>
+              <a:graphicFrameLocks xmlns:a="http://schemas.openxmlformats.org/drawingml/2006/main" noChangeAspect="1"/>
+            </wp:cNvGraphicFramePr>
+            <a:graphic xmlns:a="http://schemas.openxmlformats.org/drawingml/2006/main">
+              <a:graphicData uri="http://schemas.openxmlformats.org/drawingml/2006/picture">
+                <pic:pic xmlns:pic="http://schemas.openxmlformats.org/drawingml/2006/picture">
+                  <pic:nvPicPr>
+                    <pic:cNvPr id="1" name=""/>
+                    <pic:cNvPicPr/>
+                  </pic:nvPicPr>
+                  <pic:blipFill>
+                    <a:blip r:embed="rId30"/>
+                    <a:stretch>
+                      <a:fillRect/>
+                    </a:stretch>
+                  </pic:blipFill>
+                  <pic:spPr>
+                    <a:xfrm>
+                      <a:off x="0" y="0"/>
+                      <a:ext cx="2939833" cy="530134"/>
+                    </a:xfrm>
+                    <a:prstGeom prst="rect">
+                      <a:avLst/>
+                    </a:prstGeom>
+                  </pic:spPr>
+                </pic:pic>
+              </a:graphicData>
+            </a:graphic>
+          </wp:inline>
+        </w:drawing>
+      </w:r>
+    </w:p>
+    <w:p>
+      <w:r>
+        <w:t>При натискане на „Свали файл“ от цитатите в таблицата се генерира файл, и потребителят бива питан дали иска да го свали:</w:t>
+      </w:r>
+    </w:p>
+    <w:p>
+      <w:r>
+        <w:rPr>
+          <w:noProof/>
+        </w:rPr>
+        <w:drawing>
+          <wp:inline distT="0" distB="0" distL="0" distR="0" wp14:anchorId="23A496F8" wp14:editId="7C406D40">
+            <wp:extent cx="3123251" cy="2135874"/>
+            <wp:effectExtent l="0" t="0" r="1270" b="0"/>
+            <wp:docPr id="35" name="Picture 35"/>
+            <wp:cNvGraphicFramePr>
+              <a:graphicFrameLocks xmlns:a="http://schemas.openxmlformats.org/drawingml/2006/main" noChangeAspect="1"/>
+            </wp:cNvGraphicFramePr>
+            <a:graphic xmlns:a="http://schemas.openxmlformats.org/drawingml/2006/main">
+              <a:graphicData uri="http://schemas.openxmlformats.org/drawingml/2006/picture">
+                <pic:pic xmlns:pic="http://schemas.openxmlformats.org/drawingml/2006/picture">
+                  <pic:nvPicPr>
+                    <pic:cNvPr id="1" name=""/>
+                    <pic:cNvPicPr/>
+                  </pic:nvPicPr>
+                  <pic:blipFill>
+                    <a:blip r:embed="rId31"/>
+                    <a:stretch>
+                      <a:fillRect/>
+                    </a:stretch>
+                  </pic:blipFill>
+                  <pic:spPr>
+                    <a:xfrm>
+                      <a:off x="0" y="0"/>
+                      <a:ext cx="3140349" cy="2147567"/>
+                    </a:xfrm>
+                    <a:prstGeom prst="rect">
+                      <a:avLst/>
+                    </a:prstGeom>
+                  </pic:spPr>
+                </pic:pic>
+              </a:graphicData>
+            </a:graphic>
+          </wp:inline>
+        </w:drawing>
+      </w:r>
+    </w:p>
+    <w:p>
+      <w:r>
+        <w:lastRenderedPageBreak/>
+        <w:t>Ето как изглежда един конкретен файл:</w:t>
+      </w:r>
+    </w:p>
+    <w:p>
+      <w:r>
+        <w:rPr>
+          <w:noProof/>
+        </w:rPr>
+        <w:drawing>
+          <wp:inline distT="0" distB="0" distL="0" distR="0" wp14:anchorId="4EAC2330" wp14:editId="3CCEDADB">
+            <wp:extent cx="3111690" cy="1528062"/>
+            <wp:effectExtent l="0" t="0" r="0" b="0"/>
+            <wp:docPr id="36" name="Picture 36"/>
+            <wp:cNvGraphicFramePr>
+              <a:graphicFrameLocks xmlns:a="http://schemas.openxmlformats.org/drawingml/2006/main" noChangeAspect="1"/>
+            </wp:cNvGraphicFramePr>
+            <a:graphic xmlns:a="http://schemas.openxmlformats.org/drawingml/2006/main">
+              <a:graphicData uri="http://schemas.openxmlformats.org/drawingml/2006/picture">
+                <pic:pic xmlns:pic="http://schemas.openxmlformats.org/drawingml/2006/picture">
+                  <pic:nvPicPr>
+                    <pic:cNvPr id="1" name=""/>
+                    <pic:cNvPicPr/>
+                  </pic:nvPicPr>
+                  <pic:blipFill>
+                    <a:blip r:embed="rId32"/>
+                    <a:stretch>
+                      <a:fillRect/>
+                    </a:stretch>
+                  </pic:blipFill>
+                  <pic:spPr>
+                    <a:xfrm>
+                      <a:off x="0" y="0"/>
                       <a:ext cx="3133664" cy="1538853"/>
                     </a:xfrm>
                     <a:prstGeom prst="rect">
@@ -2980,6 +3594,62 @@
         <w:t>Същият файл може да се импортне.</w:t>
       </w:r>
     </w:p>
+    <w:p>
+      <w:r>
+        <w:t xml:space="preserve">Последният бутон е „Експорт на страница с библиография“. Всеки цитат, който се постави в текста, носи със себе си уникален номер. При натискане на този бутон, текстът се обхожда и чрез </w:t>
+      </w:r>
+      <w:r>
+        <w:rPr>
+          <w:lang w:val="en-US"/>
+        </w:rPr>
+        <w:t xml:space="preserve">regex </w:t>
+      </w:r>
+      <w:r>
+        <w:t>се откриват всички такива номера. По тях се избират използваните цитати от базата и се добавят във файл, чието съдържание може да се копира и да се използва като страница с библиография.</w:t>
+      </w:r>
+    </w:p>
+    <w:p>
+      <w:r>
+        <w:rPr>
+          <w:noProof/>
+        </w:rPr>
+        <w:drawing>
+          <wp:inline distT="0" distB="0" distL="0" distR="0" wp14:anchorId="66AEC50B" wp14:editId="59CA2DC2">
+            <wp:extent cx="2578100" cy="465678"/>
+            <wp:effectExtent l="0" t="0" r="0" b="0"/>
+            <wp:docPr id="14" name="Picture 14"/>
+            <wp:cNvGraphicFramePr>
+              <a:graphicFrameLocks xmlns:a="http://schemas.openxmlformats.org/drawingml/2006/main" noChangeAspect="1"/>
+            </wp:cNvGraphicFramePr>
+            <a:graphic xmlns:a="http://schemas.openxmlformats.org/drawingml/2006/main">
+              <a:graphicData uri="http://schemas.openxmlformats.org/drawingml/2006/picture">
+                <pic:pic xmlns:pic="http://schemas.openxmlformats.org/drawingml/2006/picture">
+                  <pic:nvPicPr>
+                    <pic:cNvPr id="1" name=""/>
+                    <pic:cNvPicPr/>
+                  </pic:nvPicPr>
+                  <pic:blipFill>
+                    <a:blip r:embed="rId33"/>
+                    <a:stretch>
+                      <a:fillRect/>
+                    </a:stretch>
+                  </pic:blipFill>
+                  <pic:spPr>
+                    <a:xfrm>
+                      <a:off x="0" y="0"/>
+                      <a:ext cx="2658081" cy="480125"/>
+                    </a:xfrm>
+                    <a:prstGeom prst="rect">
+                      <a:avLst/>
+                    </a:prstGeom>
+                  </pic:spPr>
+                </pic:pic>
+              </a:graphicData>
+            </a:graphic>
+          </wp:inline>
+        </w:drawing>
+      </w:r>
+    </w:p>
     <w:p/>
     <w:p>
       <w:pPr>
@@ -3231,6 +3901,7 @@
         <w:rPr>
           <w:lang w:bidi="he-IL"/>
         </w:rPr>
+        <w:lastRenderedPageBreak/>
         <w:t xml:space="preserve">Файлове, свързани с управлението на цитати. Забележете, че при импорт и експорт на цитати се използва </w:t>
       </w:r>
       <w:proofErr w:type="spellStart"/>
@@ -3266,7 +3937,7 @@
           <w:noProof/>
         </w:rPr>
         <w:drawing>
-          <wp:inline distT="0" distB="0" distL="0" distR="0">
+          <wp:inline distT="0" distB="0" distL="0" distR="0" wp14:anchorId="3C4A417F" wp14:editId="07BF6CB2">
             <wp:extent cx="2831911" cy="683383"/>
             <wp:effectExtent l="0" t="0" r="6985" b="2540"/>
             <wp:docPr id="1" name="Picture 1"/>
@@ -3283,7 +3954,7 @@
                     </pic:cNvPicPr>
                   </pic:nvPicPr>
                   <pic:blipFill>
-                    <a:blip r:embed="rId27">
+                    <a:blip r:embed="rId34">
                       <a:extLst>
                         <a:ext uri="{28A0092B-C50C-407E-A947-70E740481C1C}">
                           <a14:useLocalDpi xmlns:a14="http://schemas.microsoft.com/office/drawing/2010/main" val="0"/>
@@ -3371,7 +4042,6 @@
         <w:rPr>
           <w:lang w:val="en-US" w:bidi="he-IL"/>
         </w:rPr>
-        <w:lastRenderedPageBreak/>
         <w:t xml:space="preserve">GET – </w:t>
       </w:r>
       <w:r>
@@ -3981,7 +4651,7 @@
           <w:noProof/>
         </w:rPr>
         <w:drawing>
-          <wp:inline distT="0" distB="0" distL="0" distR="0">
+          <wp:inline distT="0" distB="0" distL="0" distR="0" wp14:anchorId="55B9AE0C" wp14:editId="4F56E3D7">
             <wp:extent cx="1257132" cy="668740"/>
             <wp:effectExtent l="0" t="0" r="635" b="0"/>
             <wp:docPr id="2" name="Picture 2"/>
@@ -3998,7 +4668,7 @@
                     </pic:cNvPicPr>
                   </pic:nvPicPr>
                   <pic:blipFill>
-                    <a:blip r:embed="rId28">
+                    <a:blip r:embed="rId35">
                       <a:extLst>
                         <a:ext uri="{28A0092B-C50C-407E-A947-70E740481C1C}">
                           <a14:useLocalDpi xmlns:a14="http://schemas.microsoft.com/office/drawing/2010/main" val="0"/>
@@ -4105,14 +4775,7 @@
         <w:rPr>
           <w:lang w:bidi="he-IL"/>
         </w:rPr>
-        <w:t xml:space="preserve">, тук се </w:t>
-      </w:r>
-      <w:r>
-        <w:rPr>
-          <w:lang w:bidi="he-IL"/>
-        </w:rPr>
-        <w:lastRenderedPageBreak/>
-        <w:t xml:space="preserve">поддържа и тип на заявката </w:t>
+        <w:t xml:space="preserve">, тук се поддържа и тип на заявката </w:t>
       </w:r>
       <w:r>
         <w:rPr>
@@ -4344,6 +5007,103 @@
         <w:rPr>
           <w:lang w:bidi="he-IL"/>
         </w:rPr>
+        <w:t>Файловете за конфигурацията на полетата във формата за нов цитат.</w:t>
+      </w:r>
+    </w:p>
+    <w:p>
+      <w:pPr>
+        <w:spacing w:line="240" w:lineRule="auto"/>
+        <w:ind w:left="360"/>
+        <w:rPr>
+          <w:lang w:bidi="he-IL"/>
+        </w:rPr>
+      </w:pPr>
+      <w:r>
+        <w:rPr>
+          <w:noProof/>
+          <w:lang w:bidi="he-IL"/>
+        </w:rPr>
+        <w:drawing>
+          <wp:inline distT="0" distB="0" distL="0" distR="0" wp14:anchorId="536F9502" wp14:editId="7AB448C3">
+            <wp:extent cx="1733550" cy="648752"/>
+            <wp:effectExtent l="0" t="0" r="0" b="0"/>
+            <wp:docPr id="27" name="Picture 27"/>
+            <wp:cNvGraphicFramePr>
+              <a:graphicFrameLocks xmlns:a="http://schemas.openxmlformats.org/drawingml/2006/main" noChangeAspect="1"/>
+            </wp:cNvGraphicFramePr>
+            <a:graphic xmlns:a="http://schemas.openxmlformats.org/drawingml/2006/main">
+              <a:graphicData uri="http://schemas.openxmlformats.org/drawingml/2006/picture">
+                <pic:pic xmlns:pic="http://schemas.openxmlformats.org/drawingml/2006/picture">
+                  <pic:nvPicPr>
+                    <pic:cNvPr id="0" name="Picture 5"/>
+                    <pic:cNvPicPr>
+                      <a:picLocks noChangeAspect="1" noChangeArrowheads="1"/>
+                    </pic:cNvPicPr>
+                  </pic:nvPicPr>
+                  <pic:blipFill>
+                    <a:blip r:embed="rId36">
+                      <a:extLst>
+                        <a:ext uri="{28A0092B-C50C-407E-A947-70E740481C1C}">
+                          <a14:useLocalDpi xmlns:a14="http://schemas.microsoft.com/office/drawing/2010/main" val="0"/>
+                        </a:ext>
+                      </a:extLst>
+                    </a:blip>
+                    <a:srcRect/>
+                    <a:stretch>
+                      <a:fillRect/>
+                    </a:stretch>
+                  </pic:blipFill>
+                  <pic:spPr bwMode="auto">
+                    <a:xfrm>
+                      <a:off x="0" y="0"/>
+                      <a:ext cx="1758567" cy="658114"/>
+                    </a:xfrm>
+                    <a:prstGeom prst="rect">
+                      <a:avLst/>
+                    </a:prstGeom>
+                    <a:noFill/>
+                    <a:ln>
+                      <a:noFill/>
+                    </a:ln>
+                  </pic:spPr>
+                </pic:pic>
+              </a:graphicData>
+            </a:graphic>
+          </wp:inline>
+        </w:drawing>
+      </w:r>
+    </w:p>
+    <w:p>
+      <w:pPr>
+        <w:spacing w:line="240" w:lineRule="auto"/>
+        <w:ind w:left="360"/>
+        <w:rPr>
+          <w:lang w:bidi="he-IL"/>
+        </w:rPr>
+      </w:pPr>
+      <w:r>
+        <w:rPr>
+          <w:lang w:bidi="he-IL"/>
+        </w:rPr>
+        <w:t>Функционалността е аналогична на тези на файловете за Проекти и Цитати.</w:t>
+      </w:r>
+    </w:p>
+    <w:p>
+      <w:pPr>
+        <w:pStyle w:val="ListParagraph"/>
+        <w:numPr>
+          <w:ilvl w:val="0"/>
+          <w:numId w:val="9"/>
+        </w:numPr>
+        <w:spacing w:line="240" w:lineRule="auto"/>
+        <w:rPr>
+          <w:lang w:bidi="he-IL"/>
+        </w:rPr>
+      </w:pPr>
+      <w:r>
+        <w:rPr>
+          <w:lang w:bidi="he-IL"/>
+        </w:rPr>
         <w:t xml:space="preserve">Освен </w:t>
       </w:r>
       <w:r>
@@ -4397,7 +5157,7 @@
           <w:noProof/>
         </w:rPr>
         <w:drawing>
-          <wp:inline distT="0" distB="0" distL="0" distR="0" wp14:anchorId="613AB609" wp14:editId="246661D2">
+          <wp:inline distT="0" distB="0" distL="0" distR="0" wp14:anchorId="71585547" wp14:editId="64CC691F">
             <wp:extent cx="1835624" cy="439174"/>
             <wp:effectExtent l="0" t="0" r="0" b="0"/>
             <wp:docPr id="3" name="Picture 3"/>
@@ -4414,7 +5174,7 @@
                     </pic:cNvPicPr>
                   </pic:nvPicPr>
                   <pic:blipFill>
-                    <a:blip r:embed="rId29">
+                    <a:blip r:embed="rId37">
                       <a:extLst>
                         <a:ext uri="{28A0092B-C50C-407E-A947-70E740481C1C}">
                           <a14:useLocalDpi xmlns:a14="http://schemas.microsoft.com/office/drawing/2010/main" val="0"/>
@@ -4612,11 +5372,12 @@
         <w:rPr>
           <w:noProof/>
         </w:rPr>
+        <w:lastRenderedPageBreak/>
         <w:drawing>
-          <wp:inline distT="0" distB="0" distL="0" distR="0">
-            <wp:extent cx="1617260" cy="1758120"/>
-            <wp:effectExtent l="0" t="0" r="2540" b="0"/>
-            <wp:docPr id="4" name="Picture 4"/>
+          <wp:inline distT="0" distB="0" distL="0" distR="0" wp14:anchorId="10E9AC7F" wp14:editId="6F8B3CA1">
+            <wp:extent cx="1339850" cy="1585561"/>
+            <wp:effectExtent l="0" t="0" r="0" b="0"/>
+            <wp:docPr id="29" name="Picture 29"/>
             <wp:cNvGraphicFramePr>
               <a:graphicFrameLocks xmlns:a="http://schemas.openxmlformats.org/drawingml/2006/main" noChangeAspect="1"/>
             </wp:cNvGraphicFramePr>
@@ -4624,13 +5385,13 @@
               <a:graphicData uri="http://schemas.openxmlformats.org/drawingml/2006/picture">
                 <pic:pic xmlns:pic="http://schemas.openxmlformats.org/drawingml/2006/picture">
                   <pic:nvPicPr>
-                    <pic:cNvPr id="0" name="Picture 7"/>
+                    <pic:cNvPr id="0" name="Picture 6"/>
                     <pic:cNvPicPr>
                       <a:picLocks noChangeAspect="1" noChangeArrowheads="1"/>
                     </pic:cNvPicPr>
                   </pic:nvPicPr>
                   <pic:blipFill>
-                    <a:blip r:embed="rId30">
+                    <a:blip r:embed="rId38">
                       <a:extLst>
                         <a:ext uri="{28A0092B-C50C-407E-A947-70E740481C1C}">
                           <a14:useLocalDpi xmlns:a14="http://schemas.microsoft.com/office/drawing/2010/main" val="0"/>
@@ -4645,7 +5406,7 @@
                   <pic:spPr bwMode="auto">
                     <a:xfrm>
                       <a:off x="0" y="0"/>
-                      <a:ext cx="1642413" cy="1785463"/>
+                      <a:ext cx="1347730" cy="1594887"/>
                     </a:xfrm>
                     <a:prstGeom prst="rect">
                       <a:avLst/>
@@ -4867,31 +5628,19 @@
         <w:pStyle w:val="ListParagraph"/>
         <w:numPr>
           <w:ilvl w:val="0"/>
-          <w:numId w:val="5"/>
+          <w:numId w:val="0"/>
         </w:numPr>
         <w:spacing w:line="240" w:lineRule="auto"/>
-        <w:rPr>
-          <w:lang w:bidi="he-IL"/>
-        </w:rPr>
-      </w:pPr>
-      <w:r>
-        <w:rPr>
-          <w:b/>
-          <w:lang w:val="en-US" w:bidi="he-IL"/>
-        </w:rPr>
-        <w:t>Summary</w:t>
-      </w:r>
-      <w:r>
-        <w:rPr>
-          <w:lang w:val="en-US" w:bidi="he-IL"/>
-        </w:rPr>
-        <w:t xml:space="preserve"> – </w:t>
-      </w:r>
-      <w:r>
-        <w:rPr>
-          <w:lang w:bidi="he-IL"/>
-        </w:rPr>
-        <w:t>тук се намира информацията за цитатите. Има бар графика, която показва разпределението на цитатите спрямо вида им на източник (книга, линк, списание) и таблица, в която се съдържат всички цитати, използвани във всички проекти.</w:t>
+        <w:ind w:left="720"/>
+        <w:rPr>
+          <w:lang w:bidi="he-IL"/>
+        </w:rPr>
+      </w:pPr>
+      <w:r>
+        <w:rPr>
+          <w:lang w:bidi="he-IL"/>
+        </w:rPr>
+        <w:t>Създават се и нови източници за цитиране с шаблони за цитиране.</w:t>
       </w:r>
     </w:p>
     <w:p>
@@ -4911,7 +5660,38 @@
           <w:b/>
           <w:lang w:val="en-US" w:bidi="he-IL"/>
         </w:rPr>
-        <w:lastRenderedPageBreak/>
+        <w:t>Summary</w:t>
+      </w:r>
+      <w:r>
+        <w:rPr>
+          <w:lang w:val="en-US" w:bidi="he-IL"/>
+        </w:rPr>
+        <w:t xml:space="preserve"> – </w:t>
+      </w:r>
+      <w:r>
+        <w:rPr>
+          <w:lang w:bidi="he-IL"/>
+        </w:rPr>
+        <w:t>тук се намира информацията за цитатите. Има бар графика, която показва разпределението на цитатите спрямо вида им на източник (книга, линк, списание) и таблица, в която се съдържат всички цитати, използвани във всички проекти.</w:t>
+      </w:r>
+    </w:p>
+    <w:p>
+      <w:pPr>
+        <w:pStyle w:val="ListParagraph"/>
+        <w:numPr>
+          <w:ilvl w:val="0"/>
+          <w:numId w:val="5"/>
+        </w:numPr>
+        <w:spacing w:line="240" w:lineRule="auto"/>
+        <w:rPr>
+          <w:lang w:bidi="he-IL"/>
+        </w:rPr>
+      </w:pPr>
+      <w:r>
+        <w:rPr>
+          <w:b/>
+          <w:lang w:val="en-US" w:bidi="he-IL"/>
+        </w:rPr>
         <w:t xml:space="preserve">Editor </w:t>
       </w:r>
       <w:r>
@@ -5152,8 +5932,9 @@
         <w:rPr>
           <w:noProof/>
         </w:rPr>
+        <w:lastRenderedPageBreak/>
         <w:drawing>
-          <wp:inline distT="0" distB="0" distL="0" distR="0">
+          <wp:inline distT="0" distB="0" distL="0" distR="0" wp14:anchorId="4BA1EB0B" wp14:editId="1DC2D6E5">
             <wp:extent cx="1296538" cy="799616"/>
             <wp:effectExtent l="0" t="0" r="0" b="635"/>
             <wp:docPr id="5" name="Picture 5"/>
@@ -5170,7 +5951,7 @@
                     </pic:cNvPicPr>
                   </pic:nvPicPr>
                   <pic:blipFill>
-                    <a:blip r:embed="rId31">
+                    <a:blip r:embed="rId39">
                       <a:extLst>
                         <a:ext uri="{28A0092B-C50C-407E-A947-70E740481C1C}">
                           <a14:useLocalDpi xmlns:a14="http://schemas.microsoft.com/office/drawing/2010/main" val="0"/>
@@ -5562,7 +6343,6 @@
           <w:b/>
           <w:lang w:val="en-US" w:bidi="he-IL"/>
         </w:rPr>
-        <w:lastRenderedPageBreak/>
         <w:t xml:space="preserve">common.css </w:t>
       </w:r>
       <w:r>
@@ -5732,6 +6512,7 @@
         <w:rPr>
           <w:lang w:bidi="he-IL"/>
         </w:rPr>
+        <w:lastRenderedPageBreak/>
         <w:t xml:space="preserve">Освен това, при таблицата с цитатите може да се добави и търсене. То може да е два вида – търсене из цитатите за текущия проект, или търсене из цитатите на всички проекти (или поне на тези, които имат същия стил на цитиране). </w:t>
       </w:r>
     </w:p>
@@ -5854,7 +6635,6 @@
     </w:p>
     <w:p>
       <w:r>
-        <w:lastRenderedPageBreak/>
         <w:t xml:space="preserve">От страна на темата на проекта научих колко необятна е темата за цитиране, колко различни начини на цитиране има, и колко важно е да се спазва конвенцията им. В противен случай е възможно обвинение в </w:t>
       </w:r>
       <w:r>
@@ -5896,7 +6676,7 @@
         </w:rPr>
         <w:t xml:space="preserve">[1] </w:t>
       </w:r>
-      <w:hyperlink r:id="rId32" w:history="1">
+      <w:hyperlink r:id="rId40" w:history="1">
         <w:r>
           <w:rPr>
             <w:rStyle w:val="Hyperlink"/>
@@ -5925,7 +6705,7 @@
       <w:r>
         <w:t xml:space="preserve"> </w:t>
       </w:r>
-      <w:hyperlink r:id="rId33" w:history="1">
+      <w:hyperlink r:id="rId41" w:history="1">
         <w:r>
           <w:rPr>
             <w:rStyle w:val="Hyperlink"/>
@@ -5976,7 +6756,7 @@
         </w:rPr>
         <w:t xml:space="preserve">[3] </w:t>
       </w:r>
-      <w:hyperlink r:id="rId34" w:history="1">
+      <w:hyperlink r:id="rId42" w:history="1">
         <w:r>
           <w:rPr>
             <w:rStyle w:val="Hyperlink"/>
@@ -6038,7 +6818,7 @@
         </w:rPr>
         <w:t xml:space="preserve">[5] </w:t>
       </w:r>
-      <w:hyperlink r:id="rId35" w:history="1">
+      <w:hyperlink r:id="rId43" w:history="1">
         <w:r>
           <w:rPr>
             <w:rStyle w:val="Hyperlink"/>
@@ -6074,16 +6854,73 @@
         <w:t xml:space="preserve">намирах решение почти винаги. </w:t>
       </w:r>
     </w:p>
-    <w:p/>
-    <w:p/>
-    <w:p>
-      <w:pPr>
-        <w:spacing w:line="240" w:lineRule="auto"/>
+    <w:p>
+      <w:pPr>
+        <w:pStyle w:val="Heading2"/>
+        <w:rPr>
+          <w:sz w:val="28"/>
+          <w:szCs w:val="28"/>
+        </w:rPr>
+      </w:pPr>
+      <w:r>
+        <w:rPr>
+          <w:sz w:val="28"/>
+          <w:szCs w:val="28"/>
+        </w:rPr>
+        <w:t>1</w:t>
+      </w:r>
+      <w:r>
+        <w:rPr>
+          <w:sz w:val="28"/>
+          <w:szCs w:val="28"/>
+          <w:lang w:val="en-US"/>
+        </w:rPr>
+        <w:t>2</w:t>
+      </w:r>
+      <w:r>
+        <w:rPr>
+          <w:sz w:val="28"/>
+          <w:szCs w:val="28"/>
+        </w:rPr>
+        <w:t>.</w:t>
+      </w:r>
+      <w:r>
+        <w:rPr>
+          <w:sz w:val="28"/>
+          <w:szCs w:val="28"/>
+          <w:lang w:val="en-US"/>
+        </w:rPr>
+        <w:t xml:space="preserve"> </w:t>
+      </w:r>
+      <w:r>
+        <w:rPr>
+          <w:sz w:val="28"/>
+          <w:szCs w:val="28"/>
+        </w:rPr>
+        <w:t>Линк към проекта</w:t>
+      </w:r>
+    </w:p>
+    <w:p>
+      <w:r>
+        <w:t xml:space="preserve">Можете да намерите проекта в гитхъба ми на следния линк: </w:t>
+      </w:r>
+    </w:p>
+    <w:p>
+      <w:pPr>
         <w:rPr>
           <w:rtl/>
-          <w:lang w:bidi="he-IL"/>
-        </w:rPr>
-      </w:pPr>
+        </w:rPr>
+      </w:pPr>
+      <w:hyperlink r:id="rId44" w:history="1">
+        <w:r>
+          <w:rPr>
+            <w:rStyle w:val="Hyperlink"/>
+          </w:rPr>
+          <w:t>https://github.com/bhristova/web-project/tree/master/web-project</w:t>
+        </w:r>
+      </w:hyperlink>
+      <w:bookmarkStart w:id="0" w:name="_GoBack"/>
+      <w:bookmarkEnd w:id="0"/>
     </w:p>
     <w:sectPr>
       <w:pgSz w:w="11906" w:h="16838"/>
@@ -7238,6 +8075,7 @@
     <w:lsdException w:name="Strong" w:uiPriority="22" w:qFormat="1"/>
     <w:lsdException w:name="Emphasis" w:uiPriority="20" w:qFormat="1"/>
     <w:lsdException w:name="HTML Preformatted" w:semiHidden="1" w:unhideWhenUsed="1"/>
+    <w:lsdException w:name="Normal Table" w:semiHidden="1" w:unhideWhenUsed="1"/>
     <w:lsdException w:name="No List" w:semiHidden="1" w:unhideWhenUsed="1"/>
     <w:lsdException w:name="Outline List 1" w:semiHidden="1" w:unhideWhenUsed="1"/>
     <w:lsdException w:name="Outline List 2" w:semiHidden="1" w:unhideWhenUsed="1"/>
@@ -7280,8 +8118,10 @@
     <w:lsdException w:name="Table Elegant" w:semiHidden="1" w:unhideWhenUsed="1"/>
     <w:lsdException w:name="Table Professional" w:semiHidden="1" w:unhideWhenUsed="1"/>
     <w:lsdException w:name="Table Subtle 1" w:semiHidden="1" w:unhideWhenUsed="1"/>
+    <w:lsdException w:name="Table Subtle 2" w:semiHidden="1" w:unhideWhenUsed="1"/>
     <w:lsdException w:name="Table Web 1" w:semiHidden="1" w:unhideWhenUsed="1"/>
     <w:lsdException w:name="Table Web 2" w:semiHidden="1" w:unhideWhenUsed="1"/>
+    <w:lsdException w:name="Table Web 3" w:semiHidden="1" w:unhideWhenUsed="1"/>
     <w:lsdException w:name="Table Grid" w:uiPriority="59"/>
     <w:lsdException w:name="Table Theme" w:semiHidden="1" w:unhideWhenUsed="1"/>
     <w:lsdException w:name="Placeholder Text" w:semiHidden="1"/>
@@ -8017,7 +8857,7 @@
 </file>
 
 <file path=customXml/itemProps1.xml><?xml version="1.0" encoding="utf-8"?>
-<ds:datastoreItem xmlns:ds="http://schemas.openxmlformats.org/officeDocument/2006/customXml" ds:itemID="{4E5B979C-A522-4523-9FF3-638B5A063921}">
+<ds:datastoreItem xmlns:ds="http://schemas.openxmlformats.org/officeDocument/2006/customXml" ds:itemID="{124250E0-4F63-4272-9673-28A5A874BE81}">
   <ds:schemaRefs>
     <ds:schemaRef ds:uri="http://schemas.openxmlformats.org/officeDocument/2006/bibliography"/>
   </ds:schemaRefs>

</xml_diff>